<commit_message>
Cambios en el storage y en el equipo de reemplazo
</commit_message>
<xml_diff>
--- a/static/templates/Ficha.docx
+++ b/static/templates/Ficha.docx
@@ -5,42 +5,37 @@
     <w:tbl>
       <w:tblPr>
         <w:tblStyle w:val="Tablaconcuadrcula"/>
-        <w:tblW w:w="10164" w:type="dxa"/>
+        <w:tblW w:w="10453" w:type="dxa"/>
         <w:jc w:val="center"/>
         <w:tblLook w:val="04A0" w:firstRow="1" w:lastRow="0" w:firstColumn="1" w:lastColumn="0" w:noHBand="0" w:noVBand="1"/>
       </w:tblPr>
       <w:tblGrid>
-        <w:gridCol w:w="871"/>
+        <w:gridCol w:w="989"/>
         <w:gridCol w:w="511"/>
         <w:gridCol w:w="339"/>
-        <w:gridCol w:w="456"/>
-        <w:gridCol w:w="536"/>
-        <w:gridCol w:w="28"/>
-        <w:gridCol w:w="316"/>
-        <w:gridCol w:w="36"/>
-        <w:gridCol w:w="1302"/>
+        <w:gridCol w:w="592"/>
+        <w:gridCol w:w="848"/>
+        <w:gridCol w:w="1384"/>
         <w:gridCol w:w="208"/>
         <w:gridCol w:w="342"/>
-        <w:gridCol w:w="240"/>
-        <w:gridCol w:w="636"/>
+        <w:gridCol w:w="876"/>
         <w:gridCol w:w="584"/>
-        <w:gridCol w:w="432"/>
-        <w:gridCol w:w="347"/>
-        <w:gridCol w:w="340"/>
-        <w:gridCol w:w="45"/>
-        <w:gridCol w:w="25"/>
-        <w:gridCol w:w="693"/>
-        <w:gridCol w:w="1877"/>
+        <w:gridCol w:w="579"/>
+        <w:gridCol w:w="124"/>
+        <w:gridCol w:w="550"/>
+        <w:gridCol w:w="70"/>
+        <w:gridCol w:w="586"/>
+        <w:gridCol w:w="1871"/>
       </w:tblGrid>
       <w:tr>
         <w:trPr>
-          <w:trHeight w:val="562"/>
+          <w:trHeight w:val="20"/>
           <w:jc w:val="center"/>
         </w:trPr>
         <w:tc>
           <w:tcPr>
-            <w:tcW w:w="7184" w:type="dxa"/>
-            <w:gridSpan w:val="16"/>
+            <w:tcW w:w="7400" w:type="dxa"/>
+            <w:gridSpan w:val="12"/>
             <w:vMerge w:val="restart"/>
             <w:shd w:val="clear" w:color="auto" w:fill="FFFFFF" w:themeFill="background1"/>
             <w:vAlign w:val="center"/>
@@ -51,9 +46,17 @@
                 <w:noProof/>
               </w:rPr>
               <w:drawing>
-                <wp:inline distT="0" distB="0" distL="0" distR="0" wp14:anchorId="13CFFD78" wp14:editId="2D3B936D">
-                  <wp:extent cx="3333750" cy="762000"/>
-                  <wp:effectExtent l="0" t="0" r="0" b="0"/>
+                <wp:anchor distT="0" distB="0" distL="114300" distR="114300" simplePos="0" relativeHeight="251658240" behindDoc="0" locked="0" layoutInCell="1" allowOverlap="1" wp14:anchorId="13CFFD78" wp14:editId="56A81114">
+                  <wp:simplePos x="0" y="0"/>
+                  <wp:positionH relativeFrom="column">
+                    <wp:posOffset>-3703320</wp:posOffset>
+                  </wp:positionH>
+                  <wp:positionV relativeFrom="paragraph">
+                    <wp:posOffset>-12065</wp:posOffset>
+                  </wp:positionV>
+                  <wp:extent cx="3457575" cy="781050"/>
+                  <wp:effectExtent l="0" t="0" r="9525" b="0"/>
+                  <wp:wrapSquare wrapText="bothSides"/>
                   <wp:docPr id="1174333187" name="Imagen 2"/>
                   <wp:cNvGraphicFramePr>
                     <a:graphicFrameLocks xmlns:a="http://schemas.openxmlformats.org/drawingml/2006/main" noChangeAspect="1"/>
@@ -80,7 +83,7 @@
                         <pic:spPr>
                           <a:xfrm>
                             <a:off x="0" y="0"/>
-                            <a:ext cx="3333750" cy="762000"/>
+                            <a:ext cx="3457575" cy="781050"/>
                           </a:xfrm>
                           <a:prstGeom prst="rect">
                             <a:avLst/>
@@ -89,15 +92,21 @@
                       </pic:pic>
                     </a:graphicData>
                   </a:graphic>
-                </wp:inline>
+                  <wp14:sizeRelH relativeFrom="page">
+                    <wp14:pctWidth>0</wp14:pctWidth>
+                  </wp14:sizeRelH>
+                  <wp14:sizeRelV relativeFrom="page">
+                    <wp14:pctHeight>0</wp14:pctHeight>
+                  </wp14:sizeRelV>
+                </wp:anchor>
               </w:drawing>
             </w:r>
           </w:p>
         </w:tc>
         <w:tc>
           <w:tcPr>
-            <w:tcW w:w="1103" w:type="dxa"/>
-            <w:gridSpan w:val="4"/>
+            <w:tcW w:w="1237" w:type="dxa"/>
+            <w:gridSpan w:val="3"/>
             <w:vAlign w:val="center"/>
           </w:tcPr>
           <w:p>
@@ -127,7 +136,7 @@
         </w:tc>
         <w:tc>
           <w:tcPr>
-            <w:tcW w:w="1877" w:type="dxa"/>
+            <w:tcW w:w="1816" w:type="dxa"/>
             <w:vAlign w:val="center"/>
           </w:tcPr>
           <w:p>
@@ -147,13 +156,13 @@
       </w:tr>
       <w:tr>
         <w:trPr>
-          <w:trHeight w:val="437"/>
+          <w:trHeight w:val="20"/>
           <w:jc w:val="center"/>
         </w:trPr>
         <w:tc>
           <w:tcPr>
-            <w:tcW w:w="7184" w:type="dxa"/>
-            <w:gridSpan w:val="16"/>
+            <w:tcW w:w="7400" w:type="dxa"/>
+            <w:gridSpan w:val="12"/>
             <w:vMerge/>
             <w:shd w:val="clear" w:color="auto" w:fill="FFFFFF" w:themeFill="background1"/>
             <w:vAlign w:val="center"/>
@@ -168,8 +177,8 @@
         </w:tc>
         <w:tc>
           <w:tcPr>
-            <w:tcW w:w="1103" w:type="dxa"/>
-            <w:gridSpan w:val="4"/>
+            <w:tcW w:w="1237" w:type="dxa"/>
+            <w:gridSpan w:val="3"/>
             <w:vAlign w:val="center"/>
           </w:tcPr>
           <w:p>
@@ -197,7 +206,7 @@
         </w:tc>
         <w:tc>
           <w:tcPr>
-            <w:tcW w:w="1877" w:type="dxa"/>
+            <w:tcW w:w="1816" w:type="dxa"/>
             <w:vAlign w:val="center"/>
           </w:tcPr>
           <w:p>
@@ -217,13 +226,13 @@
       </w:tr>
       <w:tr>
         <w:trPr>
-          <w:trHeight w:val="437"/>
+          <w:trHeight w:val="20"/>
           <w:jc w:val="center"/>
         </w:trPr>
         <w:tc>
           <w:tcPr>
-            <w:tcW w:w="7184" w:type="dxa"/>
-            <w:gridSpan w:val="16"/>
+            <w:tcW w:w="7400" w:type="dxa"/>
+            <w:gridSpan w:val="12"/>
             <w:vMerge/>
             <w:shd w:val="clear" w:color="auto" w:fill="FFFFFF" w:themeFill="background1"/>
             <w:vAlign w:val="center"/>
@@ -238,8 +247,8 @@
         </w:tc>
         <w:tc>
           <w:tcPr>
-            <w:tcW w:w="2980" w:type="dxa"/>
-            <w:gridSpan w:val="5"/>
+            <w:tcW w:w="3053" w:type="dxa"/>
+            <w:gridSpan w:val="4"/>
             <w:vAlign w:val="center"/>
           </w:tcPr>
           <w:p>
@@ -266,13 +275,13 @@
       </w:tr>
       <w:tr>
         <w:trPr>
-          <w:trHeight w:val="562"/>
+          <w:trHeight w:val="440"/>
           <w:jc w:val="center"/>
         </w:trPr>
         <w:tc>
           <w:tcPr>
-            <w:tcW w:w="2741" w:type="dxa"/>
-            <w:gridSpan w:val="6"/>
+            <w:tcW w:w="3256" w:type="dxa"/>
+            <w:gridSpan w:val="5"/>
             <w:shd w:val="clear" w:color="auto" w:fill="D9D9D9" w:themeFill="background1" w:themeFillShade="D9"/>
             <w:vAlign w:val="center"/>
           </w:tcPr>
@@ -295,8 +304,8 @@
         </w:tc>
         <w:tc>
           <w:tcPr>
-            <w:tcW w:w="3664" w:type="dxa"/>
-            <w:gridSpan w:val="8"/>
+            <w:tcW w:w="3406" w:type="dxa"/>
+            <w:gridSpan w:val="5"/>
             <w:vAlign w:val="center"/>
           </w:tcPr>
           <w:p>
@@ -315,8 +324,8 @@
         </w:tc>
         <w:tc>
           <w:tcPr>
-            <w:tcW w:w="1189" w:type="dxa"/>
-            <w:gridSpan w:val="5"/>
+            <w:tcW w:w="1358" w:type="dxa"/>
+            <w:gridSpan w:val="4"/>
             <w:shd w:val="clear" w:color="auto" w:fill="D9D9D9" w:themeFill="background1" w:themeFillShade="D9"/>
             <w:vAlign w:val="center"/>
           </w:tcPr>
@@ -338,7 +347,7 @@
         </w:tc>
         <w:tc>
           <w:tcPr>
-            <w:tcW w:w="2570" w:type="dxa"/>
+            <w:tcW w:w="2433" w:type="dxa"/>
             <w:gridSpan w:val="2"/>
             <w:vAlign w:val="center"/>
           </w:tcPr>
@@ -359,13 +368,14 @@
       </w:tr>
       <w:tr>
         <w:trPr>
-          <w:trHeight w:val="288"/>
+          <w:trHeight w:val="20"/>
           <w:jc w:val="center"/>
         </w:trPr>
         <w:tc>
           <w:tcPr>
-            <w:tcW w:w="10164" w:type="dxa"/>
-            <w:gridSpan w:val="21"/>
+            <w:tcW w:w="10453" w:type="dxa"/>
+            <w:gridSpan w:val="16"/>
+            <w:shd w:val="clear" w:color="auto" w:fill="D9D9D9" w:themeFill="background1" w:themeFillShade="D9"/>
             <w:vAlign w:val="center"/>
           </w:tcPr>
           <w:p>
@@ -382,6 +392,7 @@
                 <w:szCs w:val="24"/>
               </w:rPr>
             </w:pPr>
+            <w:bookmarkStart w:id="0" w:name="_Hlk214906138"/>
             <w:r>
               <w:rPr>
                 <w:b/>
@@ -401,6 +412,356 @@
               <w:t xml:space="preserve"> AFECTADO</w:t>
             </w:r>
           </w:p>
+        </w:tc>
+      </w:tr>
+      <w:tr>
+        <w:trPr>
+          <w:trHeight w:val="408"/>
+          <w:jc w:val="center"/>
+        </w:trPr>
+        <w:tc>
+          <w:tcPr>
+            <w:tcW w:w="1500" w:type="dxa"/>
+            <w:gridSpan w:val="2"/>
+            <w:shd w:val="clear" w:color="auto" w:fill="D9D9D9" w:themeFill="background1" w:themeFillShade="D9"/>
+            <w:vAlign w:val="center"/>
+          </w:tcPr>
+          <w:p>
+            <w:pPr>
+              <w:rPr>
+                <w:b/>
+                <w:bCs/>
+              </w:rPr>
+            </w:pPr>
+            <w:bookmarkStart w:id="1" w:name="_Hlk214906714"/>
+            <w:r>
+              <w:rPr>
+                <w:b/>
+                <w:bCs/>
+              </w:rPr>
+              <w:t>Marca</w:t>
+            </w:r>
+          </w:p>
+        </w:tc>
+        <w:tc>
+          <w:tcPr>
+            <w:tcW w:w="1756" w:type="dxa"/>
+            <w:gridSpan w:val="3"/>
+            <w:vAlign w:val="center"/>
+          </w:tcPr>
+          <w:p>
+            <w:r>
+              <w:t>{</w:t>
+            </w:r>
+            <w:proofErr w:type="spellStart"/>
+            <w:r>
+              <w:t>brand</w:t>
+            </w:r>
+            <w:proofErr w:type="spellEnd"/>
+            <w:r>
+              <w:t>}</w:t>
+            </w:r>
+          </w:p>
+        </w:tc>
+        <w:tc>
+          <w:tcPr>
+            <w:tcW w:w="1946" w:type="dxa"/>
+            <w:gridSpan w:val="3"/>
+            <w:shd w:val="clear" w:color="auto" w:fill="D9D9D9" w:themeFill="background1" w:themeFillShade="D9"/>
+            <w:vAlign w:val="center"/>
+          </w:tcPr>
+          <w:p>
+            <w:pPr>
+              <w:rPr>
+                <w:b/>
+                <w:bCs/>
+              </w:rPr>
+            </w:pPr>
+            <w:r>
+              <w:rPr>
+                <w:b/>
+                <w:bCs/>
+              </w:rPr>
+              <w:t>Cod. Patrimonial</w:t>
+            </w:r>
+          </w:p>
+        </w:tc>
+        <w:tc>
+          <w:tcPr>
+            <w:tcW w:w="2074" w:type="dxa"/>
+            <w:gridSpan w:val="3"/>
+            <w:vAlign w:val="center"/>
+          </w:tcPr>
+          <w:p>
+            <w:r>
+              <w:t>{</w:t>
+            </w:r>
+            <w:proofErr w:type="spellStart"/>
+            <w:r>
+              <w:t>asset_code</w:t>
+            </w:r>
+            <w:proofErr w:type="spellEnd"/>
+            <w:r>
+              <w:t>}</w:t>
+            </w:r>
+          </w:p>
+        </w:tc>
+        <w:tc>
+          <w:tcPr>
+            <w:tcW w:w="674" w:type="dxa"/>
+            <w:gridSpan w:val="2"/>
+            <w:shd w:val="clear" w:color="auto" w:fill="D9D9D9" w:themeFill="background1" w:themeFillShade="D9"/>
+            <w:vAlign w:val="center"/>
+          </w:tcPr>
+          <w:p>
+            <w:pPr>
+              <w:rPr>
+                <w:b/>
+                <w:bCs/>
+              </w:rPr>
+            </w:pPr>
+            <w:r>
+              <w:rPr>
+                <w:b/>
+                <w:bCs/>
+              </w:rPr>
+              <w:t>Serie</w:t>
+            </w:r>
+          </w:p>
+        </w:tc>
+        <w:tc>
+          <w:tcPr>
+            <w:tcW w:w="2503" w:type="dxa"/>
+            <w:gridSpan w:val="3"/>
+            <w:vAlign w:val="center"/>
+          </w:tcPr>
+          <w:p>
+            <w:r>
+              <w:t>{</w:t>
+            </w:r>
+            <w:r>
+              <w:t>serial</w:t>
+            </w:r>
+            <w:r>
+              <w:t>}</w:t>
+            </w:r>
+          </w:p>
+        </w:tc>
+      </w:tr>
+      <w:tr>
+        <w:trPr>
+          <w:trHeight w:val="20"/>
+          <w:jc w:val="center"/>
+        </w:trPr>
+        <w:tc>
+          <w:tcPr>
+            <w:tcW w:w="1839" w:type="dxa"/>
+            <w:gridSpan w:val="3"/>
+            <w:shd w:val="clear" w:color="auto" w:fill="FFFFFF" w:themeFill="background1"/>
+            <w:vAlign w:val="center"/>
+          </w:tcPr>
+          <w:p>
+            <w:pPr>
+              <w:rPr>
+                <w:b/>
+                <w:bCs/>
+              </w:rPr>
+            </w:pPr>
+            <w:r>
+              <w:rPr>
+                <w:b/>
+                <w:bCs/>
+              </w:rPr>
+              <w:t>Placa</w:t>
+            </w:r>
+          </w:p>
+        </w:tc>
+        <w:tc>
+          <w:tcPr>
+            <w:tcW w:w="4823" w:type="dxa"/>
+            <w:gridSpan w:val="7"/>
+            <w:vAlign w:val="center"/>
+          </w:tcPr>
+          <w:p>
+            <w:r>
+              <w:t>{</w:t>
+            </w:r>
+            <w:proofErr w:type="spellStart"/>
+            <w:r>
+              <w:t>plate</w:t>
+            </w:r>
+            <w:proofErr w:type="spellEnd"/>
+            <w:r>
+              <w:t>}</w:t>
+            </w:r>
+          </w:p>
+        </w:tc>
+        <w:tc>
+          <w:tcPr>
+            <w:tcW w:w="1975" w:type="dxa"/>
+            <w:gridSpan w:val="5"/>
+            <w:vMerge w:val="restart"/>
+            <w:shd w:val="clear" w:color="auto" w:fill="D9D9D9" w:themeFill="background1" w:themeFillShade="D9"/>
+            <w:vAlign w:val="center"/>
+          </w:tcPr>
+          <w:p>
+            <w:pPr>
+              <w:rPr>
+                <w:b/>
+                <w:bCs/>
+              </w:rPr>
+            </w:pPr>
+            <w:r>
+              <w:rPr>
+                <w:b/>
+                <w:bCs/>
+              </w:rPr>
+              <w:t>Marca y/o modelo</w:t>
+            </w:r>
+          </w:p>
+          <w:p>
+            <w:r>
+              <w:rPr>
+                <w:b/>
+                <w:bCs/>
+              </w:rPr>
+              <w:t>Monitor</w:t>
+            </w:r>
+          </w:p>
+        </w:tc>
+        <w:tc>
+          <w:tcPr>
+            <w:tcW w:w="1816" w:type="dxa"/>
+            <w:vMerge w:val="restart"/>
+            <w:vAlign w:val="center"/>
+          </w:tcPr>
+          <w:p>
+            <w:r>
+              <w:t>{</w:t>
+            </w:r>
+            <w:proofErr w:type="spellStart"/>
+            <w:r>
+              <w:t>monitor_brand</w:t>
+            </w:r>
+            <w:proofErr w:type="spellEnd"/>
+            <w:r>
+              <w:t>}</w:t>
+            </w:r>
+          </w:p>
+        </w:tc>
+      </w:tr>
+      <w:tr>
+        <w:trPr>
+          <w:trHeight w:val="269"/>
+          <w:jc w:val="center"/>
+        </w:trPr>
+        <w:tc>
+          <w:tcPr>
+            <w:tcW w:w="1839" w:type="dxa"/>
+            <w:gridSpan w:val="3"/>
+            <w:vMerge w:val="restart"/>
+            <w:shd w:val="clear" w:color="auto" w:fill="D9D9D9" w:themeFill="background1" w:themeFillShade="D9"/>
+            <w:vAlign w:val="center"/>
+          </w:tcPr>
+          <w:p>
+            <w:pPr>
+              <w:rPr>
+                <w:b/>
+                <w:bCs/>
+              </w:rPr>
+            </w:pPr>
+            <w:r>
+              <w:rPr>
+                <w:b/>
+                <w:bCs/>
+              </w:rPr>
+              <w:t>Procesador</w:t>
+            </w:r>
+          </w:p>
+        </w:tc>
+        <w:tc>
+          <w:tcPr>
+            <w:tcW w:w="1417" w:type="dxa"/>
+            <w:gridSpan w:val="2"/>
+            <w:vMerge w:val="restart"/>
+            <w:vAlign w:val="center"/>
+          </w:tcPr>
+          <w:p>
+            <w:r>
+              <w:t>{</w:t>
+            </w:r>
+            <w:proofErr w:type="spellStart"/>
+            <w:r>
+              <w:t>cpu</w:t>
+            </w:r>
+            <w:proofErr w:type="spellEnd"/>
+            <w:r>
+              <w:t>}</w:t>
+            </w:r>
+          </w:p>
+        </w:tc>
+        <w:tc>
+          <w:tcPr>
+            <w:tcW w:w="1604" w:type="dxa"/>
+            <w:gridSpan w:val="2"/>
+            <w:vMerge w:val="restart"/>
+            <w:shd w:val="clear" w:color="auto" w:fill="D9D9D9" w:themeFill="background1" w:themeFillShade="D9"/>
+            <w:vAlign w:val="center"/>
+          </w:tcPr>
+          <w:p>
+            <w:pPr>
+              <w:rPr>
+                <w:b/>
+                <w:bCs/>
+              </w:rPr>
+            </w:pPr>
+            <w:r>
+              <w:rPr>
+                <w:b/>
+                <w:bCs/>
+              </w:rPr>
+              <w:t>Velocidad</w:t>
+            </w:r>
+          </w:p>
+        </w:tc>
+        <w:tc>
+          <w:tcPr>
+            <w:tcW w:w="1802" w:type="dxa"/>
+            <w:gridSpan w:val="3"/>
+            <w:vMerge w:val="restart"/>
+            <w:vAlign w:val="center"/>
+          </w:tcPr>
+          <w:p>
+            <w:r>
+              <w:t>{</w:t>
+            </w:r>
+            <w:proofErr w:type="spellStart"/>
+            <w:r>
+              <w:t>speed</w:t>
+            </w:r>
+            <w:proofErr w:type="spellEnd"/>
+            <w:r>
+              <w:t>}</w:t>
+            </w:r>
+          </w:p>
+        </w:tc>
+        <w:tc>
+          <w:tcPr>
+            <w:tcW w:w="1975" w:type="dxa"/>
+            <w:gridSpan w:val="5"/>
+            <w:vMerge/>
+            <w:shd w:val="clear" w:color="auto" w:fill="D9D9D9" w:themeFill="background1" w:themeFillShade="D9"/>
+            <w:vAlign w:val="center"/>
+          </w:tcPr>
+          <w:p/>
+        </w:tc>
+        <w:tc>
+          <w:tcPr>
+            <w:tcW w:w="1816" w:type="dxa"/>
+            <w:vMerge/>
+            <w:vAlign w:val="center"/>
+          </w:tcPr>
+          <w:p/>
         </w:tc>
       </w:tr>
       <w:tr>
@@ -410,31 +771,76 @@
         </w:trPr>
         <w:tc>
           <w:tcPr>
-            <w:tcW w:w="1382" w:type="dxa"/>
+            <w:tcW w:w="1839" w:type="dxa"/>
+            <w:gridSpan w:val="3"/>
+            <w:vMerge/>
+            <w:shd w:val="clear" w:color="auto" w:fill="D9D9D9" w:themeFill="background1" w:themeFillShade="D9"/>
+            <w:vAlign w:val="center"/>
+          </w:tcPr>
+          <w:p>
+            <w:pPr>
+              <w:rPr>
+                <w:b/>
+                <w:bCs/>
+              </w:rPr>
+            </w:pPr>
+          </w:p>
+        </w:tc>
+        <w:tc>
+          <w:tcPr>
+            <w:tcW w:w="1417" w:type="dxa"/>
             <w:gridSpan w:val="2"/>
-            <w:shd w:val="clear" w:color="auto" w:fill="D9D9D9" w:themeFill="background1" w:themeFillShade="D9"/>
-            <w:vAlign w:val="center"/>
-          </w:tcPr>
-          <w:p>
-            <w:pPr>
-              <w:rPr>
-                <w:b/>
-                <w:bCs/>
-              </w:rPr>
-            </w:pPr>
-            <w:r>
-              <w:rPr>
-                <w:b/>
-                <w:bCs/>
-              </w:rPr>
-              <w:t>Marca</w:t>
-            </w:r>
-          </w:p>
-        </w:tc>
-        <w:tc>
-          <w:tcPr>
-            <w:tcW w:w="1331" w:type="dxa"/>
+            <w:vMerge/>
+            <w:vAlign w:val="center"/>
+          </w:tcPr>
+          <w:p/>
+        </w:tc>
+        <w:tc>
+          <w:tcPr>
+            <w:tcW w:w="1604" w:type="dxa"/>
+            <w:gridSpan w:val="2"/>
+            <w:vMerge/>
+            <w:shd w:val="clear" w:color="auto" w:fill="D9D9D9" w:themeFill="background1" w:themeFillShade="D9"/>
+            <w:vAlign w:val="center"/>
+          </w:tcPr>
+          <w:p>
+            <w:pPr>
+              <w:rPr>
+                <w:b/>
+                <w:bCs/>
+              </w:rPr>
+            </w:pPr>
+          </w:p>
+        </w:tc>
+        <w:tc>
+          <w:tcPr>
+            <w:tcW w:w="1802" w:type="dxa"/>
             <w:gridSpan w:val="3"/>
+            <w:vMerge/>
+            <w:vAlign w:val="center"/>
+          </w:tcPr>
+          <w:p/>
+        </w:tc>
+        <w:tc>
+          <w:tcPr>
+            <w:tcW w:w="1975" w:type="dxa"/>
+            <w:gridSpan w:val="5"/>
+            <w:shd w:val="clear" w:color="auto" w:fill="FFFFFF" w:themeFill="background1"/>
+            <w:vAlign w:val="center"/>
+          </w:tcPr>
+          <w:p>
+            <w:r>
+              <w:rPr>
+                <w:b/>
+                <w:bCs/>
+              </w:rPr>
+              <w:t>Cod. Patrimonial</w:t>
+            </w:r>
+          </w:p>
+        </w:tc>
+        <w:tc>
+          <w:tcPr>
+            <w:tcW w:w="1816" w:type="dxa"/>
             <w:vAlign w:val="center"/>
           </w:tcPr>
           <w:p>
@@ -443,93 +849,12 @@
             </w:r>
             <w:proofErr w:type="spellStart"/>
             <w:r>
-              <w:t>brand</w:t>
+              <w:t>monitor_</w:t>
+            </w:r>
+            <w:r>
+              <w:t>code</w:t>
             </w:r>
             <w:proofErr w:type="spellEnd"/>
-            <w:r>
-              <w:t>}</w:t>
-            </w:r>
-          </w:p>
-        </w:tc>
-        <w:tc>
-          <w:tcPr>
-            <w:tcW w:w="2232" w:type="dxa"/>
-            <w:gridSpan w:val="6"/>
-            <w:shd w:val="clear" w:color="auto" w:fill="D9D9D9" w:themeFill="background1" w:themeFillShade="D9"/>
-            <w:vAlign w:val="center"/>
-          </w:tcPr>
-          <w:p>
-            <w:pPr>
-              <w:rPr>
-                <w:b/>
-                <w:bCs/>
-              </w:rPr>
-            </w:pPr>
-            <w:r>
-              <w:rPr>
-                <w:b/>
-                <w:bCs/>
-              </w:rPr>
-              <w:t>Cod. Patrimonial</w:t>
-            </w:r>
-          </w:p>
-        </w:tc>
-        <w:tc>
-          <w:tcPr>
-            <w:tcW w:w="1892" w:type="dxa"/>
-            <w:gridSpan w:val="4"/>
-            <w:vAlign w:val="center"/>
-          </w:tcPr>
-          <w:p>
-            <w:r>
-              <w:t>{</w:t>
-            </w:r>
-            <w:proofErr w:type="spellStart"/>
-            <w:r>
-              <w:t>asset_code</w:t>
-            </w:r>
-            <w:proofErr w:type="spellEnd"/>
-            <w:r>
-              <w:t>}</w:t>
-            </w:r>
-          </w:p>
-        </w:tc>
-        <w:tc>
-          <w:tcPr>
-            <w:tcW w:w="687" w:type="dxa"/>
-            <w:gridSpan w:val="2"/>
-            <w:shd w:val="clear" w:color="auto" w:fill="D9D9D9" w:themeFill="background1" w:themeFillShade="D9"/>
-            <w:vAlign w:val="center"/>
-          </w:tcPr>
-          <w:p>
-            <w:pPr>
-              <w:rPr>
-                <w:b/>
-                <w:bCs/>
-              </w:rPr>
-            </w:pPr>
-            <w:r>
-              <w:rPr>
-                <w:b/>
-                <w:bCs/>
-              </w:rPr>
-              <w:t xml:space="preserve">Serie </w:t>
-            </w:r>
-          </w:p>
-        </w:tc>
-        <w:tc>
-          <w:tcPr>
-            <w:tcW w:w="2640" w:type="dxa"/>
-            <w:gridSpan w:val="4"/>
-            <w:vAlign w:val="center"/>
-          </w:tcPr>
-          <w:p>
-            <w:r>
-              <w:t>{</w:t>
-            </w:r>
-            <w:r>
-              <w:t>serial</w:t>
-            </w:r>
             <w:r>
               <w:t>}</w:t>
             </w:r>
@@ -538,13 +863,14 @@
       </w:tr>
       <w:tr>
         <w:trPr>
-          <w:trHeight w:val="411"/>
+          <w:trHeight w:val="272"/>
           <w:jc w:val="center"/>
         </w:trPr>
         <w:tc>
           <w:tcPr>
-            <w:tcW w:w="1721" w:type="dxa"/>
+            <w:tcW w:w="1839" w:type="dxa"/>
             <w:gridSpan w:val="3"/>
+            <w:vMerge w:val="restart"/>
             <w:shd w:val="clear" w:color="auto" w:fill="FFFFFF" w:themeFill="background1"/>
             <w:vAlign w:val="center"/>
           </w:tcPr>
@@ -560,14 +886,24 @@
                 <w:b/>
                 <w:bCs/>
               </w:rPr>
-              <w:t>Placa</w:t>
-            </w:r>
-          </w:p>
-        </w:tc>
-        <w:tc>
-          <w:tcPr>
-            <w:tcW w:w="4684" w:type="dxa"/>
-            <w:gridSpan w:val="11"/>
+              <w:t xml:space="preserve">Memoria </w:t>
+            </w:r>
+            <w:proofErr w:type="spellStart"/>
+            <w:r>
+              <w:rPr>
+                <w:b/>
+                <w:bCs/>
+              </w:rPr>
+              <w:t>Ram</w:t>
+            </w:r>
+            <w:proofErr w:type="spellEnd"/>
+          </w:p>
+        </w:tc>
+        <w:tc>
+          <w:tcPr>
+            <w:tcW w:w="4823" w:type="dxa"/>
+            <w:gridSpan w:val="7"/>
+            <w:vMerge w:val="restart"/>
             <w:vAlign w:val="center"/>
           </w:tcPr>
           <w:p>
@@ -576,7 +912,7 @@
             </w:r>
             <w:proofErr w:type="spellStart"/>
             <w:r>
-              <w:t>plate</w:t>
+              <w:t>ram</w:t>
             </w:r>
             <w:proofErr w:type="spellEnd"/>
             <w:r>
@@ -586,41 +922,30 @@
         </w:tc>
         <w:tc>
           <w:tcPr>
-            <w:tcW w:w="1882" w:type="dxa"/>
-            <w:gridSpan w:val="6"/>
-            <w:vMerge w:val="restart"/>
-            <w:shd w:val="clear" w:color="auto" w:fill="D9D9D9" w:themeFill="background1" w:themeFillShade="D9"/>
-            <w:vAlign w:val="center"/>
-          </w:tcPr>
-          <w:p>
-            <w:pPr>
-              <w:rPr>
-                <w:b/>
-                <w:bCs/>
-              </w:rPr>
-            </w:pPr>
-            <w:r>
-              <w:rPr>
-                <w:b/>
-                <w:bCs/>
-              </w:rPr>
-              <w:t>Marca y/o modelo</w:t>
-            </w:r>
-          </w:p>
-          <w:p>
-            <w:r>
-              <w:rPr>
-                <w:b/>
-                <w:bCs/>
-              </w:rPr>
-              <w:t>Monitor</w:t>
-            </w:r>
-          </w:p>
-        </w:tc>
-        <w:tc>
-          <w:tcPr>
-            <w:tcW w:w="1877" w:type="dxa"/>
-            <w:vMerge w:val="restart"/>
+            <w:tcW w:w="1975" w:type="dxa"/>
+            <w:gridSpan w:val="5"/>
+            <w:shd w:val="clear" w:color="auto" w:fill="FFFFFF" w:themeFill="background1"/>
+            <w:vAlign w:val="center"/>
+          </w:tcPr>
+          <w:p>
+            <w:pPr>
+              <w:rPr>
+                <w:b/>
+                <w:bCs/>
+              </w:rPr>
+            </w:pPr>
+            <w:r>
+              <w:rPr>
+                <w:b/>
+                <w:bCs/>
+              </w:rPr>
+              <w:t>Serial Monitor</w:t>
+            </w:r>
+          </w:p>
+        </w:tc>
+        <w:tc>
+          <w:tcPr>
+            <w:tcW w:w="1816" w:type="dxa"/>
             <w:vAlign w:val="center"/>
           </w:tcPr>
           <w:p>
@@ -629,7 +954,7 @@
             </w:r>
             <w:proofErr w:type="spellStart"/>
             <w:r>
-              <w:t>monitor_brand</w:t>
+              <w:t>monitor_serial</w:t>
             </w:r>
             <w:proofErr w:type="spellEnd"/>
             <w:r>
@@ -645,33 +970,60 @@
         </w:trPr>
         <w:tc>
           <w:tcPr>
-            <w:tcW w:w="1721" w:type="dxa"/>
+            <w:tcW w:w="1839" w:type="dxa"/>
             <w:gridSpan w:val="3"/>
-            <w:vMerge w:val="restart"/>
-            <w:shd w:val="clear" w:color="auto" w:fill="D9D9D9" w:themeFill="background1" w:themeFillShade="D9"/>
-            <w:vAlign w:val="center"/>
-          </w:tcPr>
-          <w:p>
-            <w:pPr>
-              <w:rPr>
-                <w:b/>
-                <w:bCs/>
-              </w:rPr>
-            </w:pPr>
-            <w:r>
-              <w:rPr>
-                <w:b/>
-                <w:bCs/>
-              </w:rPr>
-              <w:t>Procesador</w:t>
-            </w:r>
-          </w:p>
-        </w:tc>
-        <w:tc>
-          <w:tcPr>
-            <w:tcW w:w="1372" w:type="dxa"/>
+            <w:vMerge/>
+            <w:shd w:val="clear" w:color="auto" w:fill="FFFFFF" w:themeFill="background1"/>
+            <w:vAlign w:val="center"/>
+          </w:tcPr>
+          <w:p/>
+        </w:tc>
+        <w:tc>
+          <w:tcPr>
+            <w:tcW w:w="4823" w:type="dxa"/>
+            <w:gridSpan w:val="7"/>
+            <w:vMerge/>
+            <w:vAlign w:val="center"/>
+          </w:tcPr>
+          <w:p/>
+        </w:tc>
+        <w:tc>
+          <w:tcPr>
+            <w:tcW w:w="1975" w:type="dxa"/>
             <w:gridSpan w:val="5"/>
             <w:vMerge w:val="restart"/>
+            <w:shd w:val="clear" w:color="auto" w:fill="D9D9D9" w:themeFill="background1" w:themeFillShade="D9"/>
+            <w:vAlign w:val="center"/>
+          </w:tcPr>
+          <w:p>
+            <w:pPr>
+              <w:rPr>
+                <w:b/>
+                <w:bCs/>
+              </w:rPr>
+            </w:pPr>
+            <w:r>
+              <w:rPr>
+                <w:b/>
+                <w:bCs/>
+              </w:rPr>
+              <w:t>Marca y/o modelo</w:t>
+            </w:r>
+          </w:p>
+          <w:p>
+            <w:r>
+              <w:rPr>
+                <w:b/>
+                <w:bCs/>
+              </w:rPr>
+              <w:t>Teclado</w:t>
+            </w:r>
+          </w:p>
+        </w:tc>
+        <w:tc>
+          <w:tcPr>
+            <w:tcW w:w="1816" w:type="dxa"/>
+            <w:vMerge w:val="restart"/>
             <w:vAlign w:val="center"/>
           </w:tcPr>
           <w:p>
@@ -680,86 +1032,146 @@
             </w:r>
             <w:proofErr w:type="spellStart"/>
             <w:r>
-              <w:t>cpu</w:t>
+              <w:t>keyboard_brand</w:t>
             </w:r>
             <w:proofErr w:type="spellEnd"/>
             <w:r>
               <w:t>}</w:t>
             </w:r>
           </w:p>
-        </w:tc>
-        <w:tc>
-          <w:tcPr>
-            <w:tcW w:w="1510" w:type="dxa"/>
-            <w:gridSpan w:val="2"/>
-            <w:vMerge w:val="restart"/>
-            <w:shd w:val="clear" w:color="auto" w:fill="D9D9D9" w:themeFill="background1" w:themeFillShade="D9"/>
-            <w:vAlign w:val="center"/>
-          </w:tcPr>
-          <w:p>
-            <w:pPr>
-              <w:rPr>
-                <w:b/>
-                <w:bCs/>
-              </w:rPr>
-            </w:pPr>
-            <w:r>
-              <w:rPr>
-                <w:b/>
-                <w:bCs/>
-              </w:rPr>
-              <w:t>Velocidad</w:t>
-            </w:r>
-          </w:p>
-        </w:tc>
-        <w:tc>
-          <w:tcPr>
-            <w:tcW w:w="1802" w:type="dxa"/>
-            <w:gridSpan w:val="4"/>
-            <w:vMerge w:val="restart"/>
-            <w:vAlign w:val="center"/>
-          </w:tcPr>
-          <w:p>
-            <w:r>
-              <w:t>{</w:t>
-            </w:r>
-            <w:proofErr w:type="spellStart"/>
-            <w:r>
-              <w:t>speed</w:t>
-            </w:r>
-            <w:proofErr w:type="spellEnd"/>
-            <w:r>
-              <w:t>}</w:t>
-            </w:r>
-          </w:p>
-        </w:tc>
-        <w:tc>
-          <w:tcPr>
-            <w:tcW w:w="1882" w:type="dxa"/>
-            <w:gridSpan w:val="6"/>
-            <w:vMerge/>
-            <w:shd w:val="clear" w:color="auto" w:fill="D9D9D9" w:themeFill="background1" w:themeFillShade="D9"/>
-            <w:vAlign w:val="center"/>
-          </w:tcPr>
-          <w:p/>
-        </w:tc>
-        <w:tc>
-          <w:tcPr>
-            <w:tcW w:w="1877" w:type="dxa"/>
-            <w:vMerge/>
-            <w:vAlign w:val="center"/>
-          </w:tcPr>
-          <w:p/>
         </w:tc>
       </w:tr>
       <w:tr>
         <w:trPr>
-          <w:trHeight w:val="245"/>
+          <w:trHeight w:val="269"/>
           <w:jc w:val="center"/>
         </w:trPr>
         <w:tc>
           <w:tcPr>
-            <w:tcW w:w="1721" w:type="dxa"/>
+            <w:tcW w:w="1839" w:type="dxa"/>
+            <w:gridSpan w:val="3"/>
+            <w:vMerge w:val="restart"/>
+            <w:shd w:val="clear" w:color="auto" w:fill="D9D9D9" w:themeFill="background1" w:themeFillShade="D9"/>
+            <w:vAlign w:val="center"/>
+          </w:tcPr>
+          <w:p>
+            <w:pPr>
+              <w:rPr>
+                <w:b/>
+                <w:bCs/>
+              </w:rPr>
+            </w:pPr>
+            <w:r>
+              <w:rPr>
+                <w:b/>
+                <w:bCs/>
+              </w:rPr>
+              <w:t>Disco Duro</w:t>
+            </w:r>
+          </w:p>
+        </w:tc>
+        <w:tc>
+          <w:tcPr>
+            <w:tcW w:w="1417" w:type="dxa"/>
+            <w:gridSpan w:val="2"/>
+            <w:vMerge w:val="restart"/>
+            <w:shd w:val="clear" w:color="auto" w:fill="D9D9D9" w:themeFill="background1" w:themeFillShade="D9"/>
+            <w:vAlign w:val="center"/>
+          </w:tcPr>
+          <w:p>
+            <w:pPr>
+              <w:jc w:val="center"/>
+              <w:rPr>
+                <w:b/>
+                <w:bCs/>
+              </w:rPr>
+            </w:pPr>
+            <w:r>
+              <w:rPr>
+                <w:b/>
+                <w:bCs/>
+              </w:rPr>
+              <w:t>Marca</w:t>
+            </w:r>
+          </w:p>
+        </w:tc>
+        <w:tc>
+          <w:tcPr>
+            <w:tcW w:w="1604" w:type="dxa"/>
+            <w:gridSpan w:val="2"/>
+            <w:vMerge w:val="restart"/>
+            <w:shd w:val="clear" w:color="auto" w:fill="D9D9D9" w:themeFill="background1" w:themeFillShade="D9"/>
+            <w:vAlign w:val="center"/>
+          </w:tcPr>
+          <w:p>
+            <w:pPr>
+              <w:jc w:val="center"/>
+              <w:rPr>
+                <w:b/>
+                <w:bCs/>
+              </w:rPr>
+            </w:pPr>
+            <w:r>
+              <w:rPr>
+                <w:b/>
+                <w:bCs/>
+              </w:rPr>
+              <w:t>Capacidad</w:t>
+            </w:r>
+          </w:p>
+        </w:tc>
+        <w:tc>
+          <w:tcPr>
+            <w:tcW w:w="1802" w:type="dxa"/>
+            <w:gridSpan w:val="3"/>
+            <w:vMerge w:val="restart"/>
+            <w:shd w:val="clear" w:color="auto" w:fill="D9D9D9" w:themeFill="background1" w:themeFillShade="D9"/>
+            <w:vAlign w:val="center"/>
+          </w:tcPr>
+          <w:p>
+            <w:pPr>
+              <w:jc w:val="center"/>
+              <w:rPr>
+                <w:b/>
+                <w:bCs/>
+              </w:rPr>
+            </w:pPr>
+            <w:r>
+              <w:rPr>
+                <w:b/>
+                <w:bCs/>
+              </w:rPr>
+              <w:t>Tecnología</w:t>
+            </w:r>
+          </w:p>
+        </w:tc>
+        <w:tc>
+          <w:tcPr>
+            <w:tcW w:w="1975" w:type="dxa"/>
+            <w:gridSpan w:val="5"/>
+            <w:vMerge/>
+            <w:shd w:val="clear" w:color="auto" w:fill="D9D9D9" w:themeFill="background1" w:themeFillShade="D9"/>
+            <w:vAlign w:val="center"/>
+          </w:tcPr>
+          <w:p/>
+        </w:tc>
+        <w:tc>
+          <w:tcPr>
+            <w:tcW w:w="1816" w:type="dxa"/>
+            <w:vMerge/>
+            <w:vAlign w:val="center"/>
+          </w:tcPr>
+          <w:p/>
+        </w:tc>
+      </w:tr>
+      <w:tr>
+        <w:trPr>
+          <w:trHeight w:val="426"/>
+          <w:jc w:val="center"/>
+        </w:trPr>
+        <w:tc>
+          <w:tcPr>
+            <w:tcW w:w="1839" w:type="dxa"/>
             <w:gridSpan w:val="3"/>
             <w:vMerge/>
             <w:shd w:val="clear" w:color="auto" w:fill="D9D9D9" w:themeFill="background1" w:themeFillShade="D9"/>
@@ -776,77 +1188,936 @@
         </w:tc>
         <w:tc>
           <w:tcPr>
-            <w:tcW w:w="1372" w:type="dxa"/>
+            <w:tcW w:w="1417" w:type="dxa"/>
+            <w:gridSpan w:val="2"/>
+            <w:vMerge/>
+            <w:shd w:val="clear" w:color="auto" w:fill="D9D9D9" w:themeFill="background1" w:themeFillShade="D9"/>
+            <w:vAlign w:val="center"/>
+          </w:tcPr>
+          <w:p>
+            <w:pPr>
+              <w:rPr>
+                <w:b/>
+                <w:bCs/>
+              </w:rPr>
+            </w:pPr>
+          </w:p>
+        </w:tc>
+        <w:tc>
+          <w:tcPr>
+            <w:tcW w:w="1604" w:type="dxa"/>
+            <w:gridSpan w:val="2"/>
+            <w:vMerge/>
+            <w:shd w:val="clear" w:color="auto" w:fill="D9D9D9" w:themeFill="background1" w:themeFillShade="D9"/>
+            <w:vAlign w:val="center"/>
+          </w:tcPr>
+          <w:p>
+            <w:pPr>
+              <w:rPr>
+                <w:b/>
+                <w:bCs/>
+              </w:rPr>
+            </w:pPr>
+          </w:p>
+        </w:tc>
+        <w:tc>
+          <w:tcPr>
+            <w:tcW w:w="1802" w:type="dxa"/>
+            <w:gridSpan w:val="3"/>
+            <w:vMerge/>
+            <w:shd w:val="clear" w:color="auto" w:fill="D9D9D9" w:themeFill="background1" w:themeFillShade="D9"/>
+            <w:vAlign w:val="center"/>
+          </w:tcPr>
+          <w:p>
+            <w:pPr>
+              <w:rPr>
+                <w:b/>
+                <w:bCs/>
+              </w:rPr>
+            </w:pPr>
+          </w:p>
+        </w:tc>
+        <w:tc>
+          <w:tcPr>
+            <w:tcW w:w="1975" w:type="dxa"/>
+            <w:gridSpan w:val="5"/>
+            <w:shd w:val="clear" w:color="auto" w:fill="FFFFFF" w:themeFill="background1"/>
+            <w:vAlign w:val="center"/>
+          </w:tcPr>
+          <w:p>
+            <w:r>
+              <w:rPr>
+                <w:b/>
+                <w:bCs/>
+              </w:rPr>
+              <w:t>Cod. Patrimonial</w:t>
+            </w:r>
+          </w:p>
+        </w:tc>
+        <w:tc>
+          <w:tcPr>
+            <w:tcW w:w="1816" w:type="dxa"/>
+            <w:vAlign w:val="center"/>
+          </w:tcPr>
+          <w:p>
+            <w:r>
+              <w:t>{</w:t>
+            </w:r>
+            <w:proofErr w:type="spellStart"/>
+            <w:r>
+              <w:t>keyboard_</w:t>
+            </w:r>
+            <w:r>
+              <w:t>code</w:t>
+            </w:r>
+            <w:proofErr w:type="spellEnd"/>
+            <w:r>
+              <w:t>}</w:t>
+            </w:r>
+          </w:p>
+        </w:tc>
+      </w:tr>
+      <w:tr>
+        <w:trPr>
+          <w:trHeight w:val="20"/>
+          <w:jc w:val="center"/>
+        </w:trPr>
+        <w:tc>
+          <w:tcPr>
+            <w:tcW w:w="1839" w:type="dxa"/>
+            <w:gridSpan w:val="3"/>
+            <w:vMerge/>
+            <w:shd w:val="clear" w:color="auto" w:fill="D9D9D9" w:themeFill="background1" w:themeFillShade="D9"/>
+            <w:vAlign w:val="center"/>
+          </w:tcPr>
+          <w:p/>
+        </w:tc>
+        <w:tc>
+          <w:tcPr>
+            <w:tcW w:w="1417" w:type="dxa"/>
+            <w:gridSpan w:val="2"/>
+            <w:vAlign w:val="center"/>
+          </w:tcPr>
+          <w:p>
+            <w:r>
+              <w:t>{</w:t>
+            </w:r>
+            <w:proofErr w:type="spellStart"/>
+            <w:r>
+              <w:t>hdd_brand</w:t>
+            </w:r>
+            <w:proofErr w:type="spellEnd"/>
+            <w:r>
+              <w:t>}</w:t>
+            </w:r>
+          </w:p>
+        </w:tc>
+        <w:tc>
+          <w:tcPr>
+            <w:tcW w:w="1604" w:type="dxa"/>
+            <w:gridSpan w:val="2"/>
+            <w:vAlign w:val="center"/>
+          </w:tcPr>
+          <w:p>
+            <w:r>
+              <w:t>{</w:t>
+            </w:r>
+            <w:proofErr w:type="spellStart"/>
+            <w:r>
+              <w:t>hdd_capacity</w:t>
+            </w:r>
+            <w:proofErr w:type="spellEnd"/>
+            <w:r>
+              <w:t>}</w:t>
+            </w:r>
+          </w:p>
+        </w:tc>
+        <w:tc>
+          <w:tcPr>
+            <w:tcW w:w="1802" w:type="dxa"/>
+            <w:gridSpan w:val="3"/>
+            <w:vAlign w:val="center"/>
+          </w:tcPr>
+          <w:p>
+            <w:r>
+              <w:t>{</w:t>
+            </w:r>
+            <w:proofErr w:type="spellStart"/>
+            <w:r>
+              <w:t>hdd_technology</w:t>
+            </w:r>
+            <w:proofErr w:type="spellEnd"/>
+            <w:r>
+              <w:t>}</w:t>
+            </w:r>
+          </w:p>
+        </w:tc>
+        <w:tc>
+          <w:tcPr>
+            <w:tcW w:w="1975" w:type="dxa"/>
+            <w:gridSpan w:val="5"/>
+            <w:shd w:val="clear" w:color="auto" w:fill="FFFFFF" w:themeFill="background1"/>
+            <w:vAlign w:val="center"/>
+          </w:tcPr>
+          <w:p>
+            <w:pPr>
+              <w:rPr>
+                <w:b/>
+                <w:bCs/>
+              </w:rPr>
+            </w:pPr>
+            <w:r>
+              <w:rPr>
+                <w:b/>
+                <w:bCs/>
+              </w:rPr>
+              <w:t>Serial Teclado</w:t>
+            </w:r>
+          </w:p>
+        </w:tc>
+        <w:tc>
+          <w:tcPr>
+            <w:tcW w:w="1816" w:type="dxa"/>
+            <w:vAlign w:val="center"/>
+          </w:tcPr>
+          <w:p>
+            <w:r>
+              <w:t>{</w:t>
+            </w:r>
+            <w:proofErr w:type="spellStart"/>
+            <w:r>
+              <w:t>keyboard_serial</w:t>
+            </w:r>
+            <w:proofErr w:type="spellEnd"/>
+            <w:r>
+              <w:t>}</w:t>
+            </w:r>
+          </w:p>
+        </w:tc>
+      </w:tr>
+      <w:bookmarkEnd w:id="0"/>
+      <w:bookmarkEnd w:id="1"/>
+      <w:tr>
+        <w:trPr>
+          <w:trHeight w:val="20"/>
+          <w:jc w:val="center"/>
+        </w:trPr>
+        <w:tc>
+          <w:tcPr>
+            <w:tcW w:w="1839" w:type="dxa"/>
+            <w:gridSpan w:val="3"/>
+            <w:vMerge w:val="restart"/>
+            <w:shd w:val="clear" w:color="auto" w:fill="FFFFFF" w:themeFill="background1"/>
+            <w:vAlign w:val="center"/>
+          </w:tcPr>
+          <w:p>
+            <w:pPr>
+              <w:rPr>
+                <w:b/>
+                <w:bCs/>
+              </w:rPr>
+            </w:pPr>
+            <w:r>
+              <w:rPr>
+                <w:b/>
+                <w:bCs/>
+              </w:rPr>
+              <w:t>Observaciones</w:t>
+            </w:r>
+          </w:p>
+        </w:tc>
+        <w:tc>
+          <w:tcPr>
+            <w:tcW w:w="4823" w:type="dxa"/>
+            <w:gridSpan w:val="7"/>
+            <w:vMerge w:val="restart"/>
+            <w:vAlign w:val="center"/>
+          </w:tcPr>
+          <w:p>
+            <w:r>
+              <w:t>{</w:t>
+            </w:r>
+            <w:proofErr w:type="spellStart"/>
+            <w:r>
+              <w:t>observations</w:t>
+            </w:r>
+            <w:proofErr w:type="spellEnd"/>
+            <w:r>
+              <w:t>}</w:t>
+            </w:r>
+          </w:p>
+        </w:tc>
+        <w:tc>
+          <w:tcPr>
+            <w:tcW w:w="1975" w:type="dxa"/>
+            <w:gridSpan w:val="5"/>
+            <w:shd w:val="clear" w:color="auto" w:fill="D9D9D9" w:themeFill="background1" w:themeFillShade="D9"/>
+            <w:vAlign w:val="center"/>
+          </w:tcPr>
+          <w:p>
+            <w:pPr>
+              <w:rPr>
+                <w:b/>
+                <w:bCs/>
+              </w:rPr>
+            </w:pPr>
+            <w:r>
+              <w:rPr>
+                <w:b/>
+                <w:bCs/>
+              </w:rPr>
+              <w:t>Marca y/o modelo</w:t>
+            </w:r>
+          </w:p>
+          <w:p>
+            <w:r>
+              <w:rPr>
+                <w:b/>
+                <w:bCs/>
+              </w:rPr>
+              <w:t>Mouse</w:t>
+            </w:r>
+          </w:p>
+        </w:tc>
+        <w:tc>
+          <w:tcPr>
+            <w:tcW w:w="1816" w:type="dxa"/>
+            <w:vAlign w:val="center"/>
+          </w:tcPr>
+          <w:p>
+            <w:r>
+              <w:t>{</w:t>
+            </w:r>
+            <w:proofErr w:type="spellStart"/>
+            <w:r>
+              <w:t>mouse_brand</w:t>
+            </w:r>
+            <w:proofErr w:type="spellEnd"/>
+            <w:r>
+              <w:t>}</w:t>
+            </w:r>
+          </w:p>
+        </w:tc>
+      </w:tr>
+      <w:tr>
+        <w:trPr>
+          <w:trHeight w:val="20"/>
+          <w:jc w:val="center"/>
+        </w:trPr>
+        <w:tc>
+          <w:tcPr>
+            <w:tcW w:w="1839" w:type="dxa"/>
+            <w:gridSpan w:val="3"/>
+            <w:vMerge/>
+            <w:shd w:val="clear" w:color="auto" w:fill="FFFFFF" w:themeFill="background1"/>
+            <w:vAlign w:val="center"/>
+          </w:tcPr>
+          <w:p>
+            <w:pPr>
+              <w:rPr>
+                <w:b/>
+                <w:bCs/>
+              </w:rPr>
+            </w:pPr>
+          </w:p>
+        </w:tc>
+        <w:tc>
+          <w:tcPr>
+            <w:tcW w:w="4823" w:type="dxa"/>
+            <w:gridSpan w:val="7"/>
+            <w:vMerge/>
+            <w:vAlign w:val="center"/>
+          </w:tcPr>
+          <w:p/>
+        </w:tc>
+        <w:tc>
+          <w:tcPr>
+            <w:tcW w:w="1975" w:type="dxa"/>
+            <w:gridSpan w:val="5"/>
+            <w:shd w:val="clear" w:color="auto" w:fill="FFFFFF" w:themeFill="background1"/>
+            <w:vAlign w:val="center"/>
+          </w:tcPr>
+          <w:p>
+            <w:pPr>
+              <w:rPr>
+                <w:b/>
+                <w:bCs/>
+              </w:rPr>
+            </w:pPr>
+            <w:r>
+              <w:rPr>
+                <w:b/>
+                <w:bCs/>
+              </w:rPr>
+              <w:t>Cod. Patrimonial</w:t>
+            </w:r>
+          </w:p>
+        </w:tc>
+        <w:tc>
+          <w:tcPr>
+            <w:tcW w:w="1816" w:type="dxa"/>
+            <w:vAlign w:val="center"/>
+          </w:tcPr>
+          <w:p>
+            <w:r>
+              <w:t>{</w:t>
+            </w:r>
+            <w:proofErr w:type="spellStart"/>
+            <w:r>
+              <w:t>mouse_</w:t>
+            </w:r>
+            <w:r>
+              <w:t>code</w:t>
+            </w:r>
+            <w:proofErr w:type="spellEnd"/>
+            <w:r>
+              <w:t>}</w:t>
+            </w:r>
+          </w:p>
+        </w:tc>
+      </w:tr>
+      <w:tr>
+        <w:trPr>
+          <w:trHeight w:val="338"/>
+          <w:jc w:val="center"/>
+        </w:trPr>
+        <w:tc>
+          <w:tcPr>
+            <w:tcW w:w="1839" w:type="dxa"/>
+            <w:gridSpan w:val="3"/>
+            <w:vMerge/>
+            <w:shd w:val="clear" w:color="auto" w:fill="FFFFFF" w:themeFill="background1"/>
+            <w:vAlign w:val="center"/>
+          </w:tcPr>
+          <w:p>
+            <w:pPr>
+              <w:rPr>
+                <w:b/>
+                <w:bCs/>
+              </w:rPr>
+            </w:pPr>
+          </w:p>
+        </w:tc>
+        <w:tc>
+          <w:tcPr>
+            <w:tcW w:w="4823" w:type="dxa"/>
+            <w:gridSpan w:val="7"/>
+            <w:vMerge/>
+            <w:vAlign w:val="center"/>
+          </w:tcPr>
+          <w:p/>
+        </w:tc>
+        <w:tc>
+          <w:tcPr>
+            <w:tcW w:w="1975" w:type="dxa"/>
+            <w:gridSpan w:val="5"/>
+            <w:shd w:val="clear" w:color="auto" w:fill="FFFFFF" w:themeFill="background1"/>
+            <w:vAlign w:val="center"/>
+          </w:tcPr>
+          <w:p>
+            <w:pPr>
+              <w:rPr>
+                <w:b/>
+                <w:bCs/>
+              </w:rPr>
+            </w:pPr>
+            <w:r>
+              <w:rPr>
+                <w:b/>
+                <w:bCs/>
+              </w:rPr>
+              <w:t xml:space="preserve">Serial </w:t>
+            </w:r>
+            <w:r>
+              <w:rPr>
+                <w:b/>
+                <w:bCs/>
+              </w:rPr>
+              <w:t>Mouse</w:t>
+            </w:r>
+          </w:p>
+        </w:tc>
+        <w:tc>
+          <w:tcPr>
+            <w:tcW w:w="1816" w:type="dxa"/>
+            <w:vAlign w:val="center"/>
+          </w:tcPr>
+          <w:p>
+            <w:r>
+              <w:t>{</w:t>
+            </w:r>
+            <w:proofErr w:type="spellStart"/>
+            <w:r>
+              <w:t>mouse_</w:t>
+            </w:r>
+            <w:r>
+              <w:t>serial</w:t>
+            </w:r>
+            <w:proofErr w:type="spellEnd"/>
+            <w:r>
+              <w:t>}</w:t>
+            </w:r>
+          </w:p>
+        </w:tc>
+      </w:tr>
+      <w:tr>
+        <w:trPr>
+          <w:trHeight w:val="20"/>
+          <w:jc w:val="center"/>
+        </w:trPr>
+        <w:tc>
+          <w:tcPr>
+            <w:tcW w:w="10453" w:type="dxa"/>
+            <w:gridSpan w:val="16"/>
+            <w:shd w:val="clear" w:color="auto" w:fill="D9D9D9" w:themeFill="background1" w:themeFillShade="D9"/>
+            <w:vAlign w:val="center"/>
+          </w:tcPr>
+          <w:p>
+            <w:pPr>
+              <w:pStyle w:val="Prrafodelista"/>
+              <w:numPr>
+                <w:ilvl w:val="0"/>
+                <w:numId w:val="1"/>
+              </w:numPr>
+              <w:rPr>
+                <w:b/>
+                <w:bCs/>
+                <w:sz w:val="24"/>
+                <w:szCs w:val="24"/>
+              </w:rPr>
+            </w:pPr>
+            <w:r>
+              <w:rPr>
+                <w:b/>
+                <w:bCs/>
+                <w:sz w:val="24"/>
+                <w:szCs w:val="24"/>
+              </w:rPr>
+              <w:t>PLAN DE ACCIÓN</w:t>
+            </w:r>
+          </w:p>
+        </w:tc>
+      </w:tr>
+      <w:tr>
+        <w:trPr>
+          <w:trHeight w:val="404"/>
+          <w:jc w:val="center"/>
+        </w:trPr>
+        <w:tc>
+          <w:tcPr>
+            <w:tcW w:w="1839" w:type="dxa"/>
+            <w:gridSpan w:val="3"/>
+            <w:vAlign w:val="center"/>
+          </w:tcPr>
+          <w:p>
+            <w:pPr>
+              <w:rPr>
+                <w:b/>
+                <w:bCs/>
+              </w:rPr>
+            </w:pPr>
+            <w:r>
+              <w:rPr>
+                <w:b/>
+                <w:bCs/>
+              </w:rPr>
+              <w:t>Decisión tomada:</w:t>
+            </w:r>
+          </w:p>
+        </w:tc>
+        <w:tc>
+          <w:tcPr>
+            <w:tcW w:w="8614" w:type="dxa"/>
+            <w:gridSpan w:val="13"/>
+            <w:vAlign w:val="center"/>
+          </w:tcPr>
+          <w:p>
+            <w:r>
+              <w:t>{</w:t>
+            </w:r>
+            <w:proofErr w:type="spellStart"/>
+            <w:r>
+              <w:t>action_plan</w:t>
+            </w:r>
+            <w:proofErr w:type="spellEnd"/>
+            <w:r>
+              <w:t>}</w:t>
+            </w:r>
+          </w:p>
+        </w:tc>
+      </w:tr>
+      <w:tr>
+        <w:trPr>
+          <w:trHeight w:val="20"/>
+          <w:jc w:val="center"/>
+        </w:trPr>
+        <w:tc>
+          <w:tcPr>
+            <w:tcW w:w="10453" w:type="dxa"/>
+            <w:gridSpan w:val="16"/>
+            <w:shd w:val="clear" w:color="auto" w:fill="D9D9D9" w:themeFill="background1" w:themeFillShade="D9"/>
+            <w:vAlign w:val="center"/>
+          </w:tcPr>
+          <w:p>
+            <w:r>
+              <w:rPr>
+                <w:b/>
+                <w:bCs/>
+              </w:rPr>
+              <w:t>Datos del Equipo de Reemplazo (solo si aplica)</w:t>
+            </w:r>
+          </w:p>
+        </w:tc>
+      </w:tr>
+      <w:tr>
+        <w:trPr>
+          <w:trHeight w:val="404"/>
+          <w:jc w:val="center"/>
+        </w:trPr>
+        <w:tc>
+          <w:tcPr>
+            <w:tcW w:w="1500" w:type="dxa"/>
+            <w:gridSpan w:val="2"/>
+            <w:shd w:val="clear" w:color="auto" w:fill="D9D9D9" w:themeFill="background1" w:themeFillShade="D9"/>
+            <w:vAlign w:val="center"/>
+          </w:tcPr>
+          <w:p>
+            <w:pPr>
+              <w:rPr>
+                <w:b/>
+                <w:bCs/>
+              </w:rPr>
+            </w:pPr>
+            <w:r>
+              <w:rPr>
+                <w:b/>
+                <w:bCs/>
+              </w:rPr>
+              <w:t>Marca</w:t>
+            </w:r>
+          </w:p>
+        </w:tc>
+        <w:tc>
+          <w:tcPr>
+            <w:tcW w:w="1756" w:type="dxa"/>
+            <w:gridSpan w:val="3"/>
+            <w:vAlign w:val="center"/>
+          </w:tcPr>
+          <w:p>
+            <w:r>
+              <w:t>{</w:t>
+            </w:r>
+            <w:proofErr w:type="spellStart"/>
+            <w:r>
+              <w:t>bk_brand</w:t>
+            </w:r>
+            <w:proofErr w:type="spellEnd"/>
+            <w:r>
+              <w:t>}</w:t>
+            </w:r>
+          </w:p>
+        </w:tc>
+        <w:tc>
+          <w:tcPr>
+            <w:tcW w:w="1946" w:type="dxa"/>
+            <w:gridSpan w:val="3"/>
+            <w:shd w:val="clear" w:color="auto" w:fill="D9D9D9" w:themeFill="background1" w:themeFillShade="D9"/>
+            <w:vAlign w:val="center"/>
+          </w:tcPr>
+          <w:p>
+            <w:pPr>
+              <w:rPr>
+                <w:b/>
+                <w:bCs/>
+              </w:rPr>
+            </w:pPr>
+            <w:r>
+              <w:rPr>
+                <w:b/>
+                <w:bCs/>
+              </w:rPr>
+              <w:t>Cod. Patrimonial</w:t>
+            </w:r>
+          </w:p>
+        </w:tc>
+        <w:tc>
+          <w:tcPr>
+            <w:tcW w:w="2074" w:type="dxa"/>
+            <w:gridSpan w:val="3"/>
+            <w:vAlign w:val="center"/>
+          </w:tcPr>
+          <w:p>
+            <w:r>
+              <w:t>{</w:t>
+            </w:r>
+            <w:proofErr w:type="spellStart"/>
+            <w:r>
+              <w:t>bk_asset</w:t>
+            </w:r>
+            <w:proofErr w:type="spellEnd"/>
+            <w:r>
+              <w:t>}</w:t>
+            </w:r>
+          </w:p>
+        </w:tc>
+        <w:tc>
+          <w:tcPr>
+            <w:tcW w:w="674" w:type="dxa"/>
+            <w:gridSpan w:val="2"/>
+            <w:shd w:val="clear" w:color="auto" w:fill="D9D9D9" w:themeFill="background1" w:themeFillShade="D9"/>
+            <w:vAlign w:val="center"/>
+          </w:tcPr>
+          <w:p>
+            <w:pPr>
+              <w:rPr>
+                <w:b/>
+                <w:bCs/>
+              </w:rPr>
+            </w:pPr>
+            <w:r>
+              <w:rPr>
+                <w:b/>
+                <w:bCs/>
+              </w:rPr>
+              <w:t>Serie</w:t>
+            </w:r>
+          </w:p>
+        </w:tc>
+        <w:tc>
+          <w:tcPr>
+            <w:tcW w:w="2503" w:type="dxa"/>
+            <w:gridSpan w:val="3"/>
+            <w:vAlign w:val="center"/>
+          </w:tcPr>
+          <w:p>
+            <w:r>
+              <w:t>{</w:t>
+            </w:r>
+            <w:proofErr w:type="spellStart"/>
+            <w:r>
+              <w:t>bk_serial</w:t>
+            </w:r>
+            <w:proofErr w:type="spellEnd"/>
+            <w:r>
+              <w:t>}</w:t>
+            </w:r>
+          </w:p>
+        </w:tc>
+      </w:tr>
+      <w:tr>
+        <w:trPr>
+          <w:trHeight w:val="20"/>
+          <w:jc w:val="center"/>
+        </w:trPr>
+        <w:tc>
+          <w:tcPr>
+            <w:tcW w:w="1839" w:type="dxa"/>
+            <w:gridSpan w:val="3"/>
+            <w:shd w:val="clear" w:color="auto" w:fill="FFFFFF" w:themeFill="background1"/>
+            <w:vAlign w:val="center"/>
+          </w:tcPr>
+          <w:p>
+            <w:pPr>
+              <w:rPr>
+                <w:b/>
+                <w:bCs/>
+              </w:rPr>
+            </w:pPr>
+            <w:r>
+              <w:rPr>
+                <w:b/>
+                <w:bCs/>
+              </w:rPr>
+              <w:t>Placa</w:t>
+            </w:r>
+          </w:p>
+        </w:tc>
+        <w:tc>
+          <w:tcPr>
+            <w:tcW w:w="4823" w:type="dxa"/>
+            <w:gridSpan w:val="7"/>
+            <w:vAlign w:val="center"/>
+          </w:tcPr>
+          <w:p>
+            <w:r>
+              <w:t>{</w:t>
+            </w:r>
+            <w:proofErr w:type="spellStart"/>
+            <w:r>
+              <w:t>bk_plate</w:t>
+            </w:r>
+            <w:proofErr w:type="spellEnd"/>
+            <w:r>
+              <w:t>}</w:t>
+            </w:r>
+          </w:p>
+        </w:tc>
+        <w:tc>
+          <w:tcPr>
+            <w:tcW w:w="1975" w:type="dxa"/>
+            <w:gridSpan w:val="5"/>
+            <w:vMerge w:val="restart"/>
+            <w:shd w:val="clear" w:color="auto" w:fill="D9D9D9" w:themeFill="background1" w:themeFillShade="D9"/>
+            <w:vAlign w:val="center"/>
+          </w:tcPr>
+          <w:p>
+            <w:pPr>
+              <w:rPr>
+                <w:b/>
+                <w:bCs/>
+              </w:rPr>
+            </w:pPr>
+            <w:r>
+              <w:rPr>
+                <w:b/>
+                <w:bCs/>
+              </w:rPr>
+              <w:t>Marca y/o modelo</w:t>
+            </w:r>
+          </w:p>
+          <w:p>
+            <w:r>
+              <w:rPr>
+                <w:b/>
+                <w:bCs/>
+              </w:rPr>
+              <w:t>Monitor</w:t>
+            </w:r>
+          </w:p>
+        </w:tc>
+        <w:tc>
+          <w:tcPr>
+            <w:tcW w:w="1816" w:type="dxa"/>
+            <w:vMerge w:val="restart"/>
+            <w:vAlign w:val="center"/>
+          </w:tcPr>
+          <w:p>
+            <w:r>
+              <w:t>{</w:t>
+            </w:r>
+            <w:proofErr w:type="spellStart"/>
+            <w:r>
+              <w:t>bk_monitor</w:t>
+            </w:r>
+            <w:proofErr w:type="spellEnd"/>
+            <w:r>
+              <w:t>}</w:t>
+            </w:r>
+          </w:p>
+        </w:tc>
+      </w:tr>
+      <w:tr>
+        <w:trPr>
+          <w:trHeight w:val="269"/>
+          <w:jc w:val="center"/>
+        </w:trPr>
+        <w:tc>
+          <w:tcPr>
+            <w:tcW w:w="1839" w:type="dxa"/>
+            <w:gridSpan w:val="3"/>
+            <w:vMerge w:val="restart"/>
+            <w:shd w:val="clear" w:color="auto" w:fill="D9D9D9" w:themeFill="background1" w:themeFillShade="D9"/>
+            <w:vAlign w:val="center"/>
+          </w:tcPr>
+          <w:p>
+            <w:pPr>
+              <w:rPr>
+                <w:b/>
+                <w:bCs/>
+              </w:rPr>
+            </w:pPr>
+            <w:r>
+              <w:rPr>
+                <w:b/>
+                <w:bCs/>
+              </w:rPr>
+              <w:t>Procesador</w:t>
+            </w:r>
+          </w:p>
+        </w:tc>
+        <w:tc>
+          <w:tcPr>
+            <w:tcW w:w="1417" w:type="dxa"/>
+            <w:gridSpan w:val="2"/>
+            <w:vMerge w:val="restart"/>
+            <w:vAlign w:val="center"/>
+          </w:tcPr>
+          <w:p>
+            <w:r>
+              <w:t>{</w:t>
+            </w:r>
+            <w:proofErr w:type="spellStart"/>
+            <w:r>
+              <w:t>bk_cpu</w:t>
+            </w:r>
+            <w:proofErr w:type="spellEnd"/>
+            <w:r>
+              <w:t>}</w:t>
+            </w:r>
+          </w:p>
+        </w:tc>
+        <w:tc>
+          <w:tcPr>
+            <w:tcW w:w="1604" w:type="dxa"/>
+            <w:gridSpan w:val="2"/>
+            <w:vMerge w:val="restart"/>
+            <w:shd w:val="clear" w:color="auto" w:fill="D9D9D9" w:themeFill="background1" w:themeFillShade="D9"/>
+            <w:vAlign w:val="center"/>
+          </w:tcPr>
+          <w:p>
+            <w:pPr>
+              <w:rPr>
+                <w:b/>
+                <w:bCs/>
+              </w:rPr>
+            </w:pPr>
+            <w:r>
+              <w:rPr>
+                <w:b/>
+                <w:bCs/>
+              </w:rPr>
+              <w:t>Velocidad</w:t>
+            </w:r>
+          </w:p>
+        </w:tc>
+        <w:tc>
+          <w:tcPr>
+            <w:tcW w:w="1802" w:type="dxa"/>
+            <w:gridSpan w:val="3"/>
+            <w:vMerge w:val="restart"/>
+            <w:vAlign w:val="center"/>
+          </w:tcPr>
+          <w:p>
+            <w:r>
+              <w:t>{</w:t>
+            </w:r>
+            <w:proofErr w:type="spellStart"/>
+            <w:r>
+              <w:t>bk_speed</w:t>
+            </w:r>
+            <w:proofErr w:type="spellEnd"/>
+            <w:r>
+              <w:t>}</w:t>
+            </w:r>
+          </w:p>
+        </w:tc>
+        <w:tc>
+          <w:tcPr>
+            <w:tcW w:w="1975" w:type="dxa"/>
             <w:gridSpan w:val="5"/>
             <w:vMerge/>
+            <w:shd w:val="clear" w:color="auto" w:fill="D9D9D9" w:themeFill="background1" w:themeFillShade="D9"/>
             <w:vAlign w:val="center"/>
           </w:tcPr>
           <w:p/>
         </w:tc>
         <w:tc>
           <w:tcPr>
-            <w:tcW w:w="1510" w:type="dxa"/>
-            <w:gridSpan w:val="2"/>
+            <w:tcW w:w="1816" w:type="dxa"/>
             <w:vMerge/>
-            <w:shd w:val="clear" w:color="auto" w:fill="D9D9D9" w:themeFill="background1" w:themeFillShade="D9"/>
-            <w:vAlign w:val="center"/>
-          </w:tcPr>
-          <w:p>
-            <w:pPr>
-              <w:rPr>
-                <w:b/>
-                <w:bCs/>
-              </w:rPr>
-            </w:pPr>
-          </w:p>
-        </w:tc>
-        <w:tc>
-          <w:tcPr>
-            <w:tcW w:w="1802" w:type="dxa"/>
-            <w:gridSpan w:val="4"/>
-            <w:vMerge/>
             <w:vAlign w:val="center"/>
           </w:tcPr>
           <w:p/>
-        </w:tc>
-        <w:tc>
-          <w:tcPr>
-            <w:tcW w:w="1882" w:type="dxa"/>
-            <w:gridSpan w:val="6"/>
-            <w:shd w:val="clear" w:color="auto" w:fill="FFFFFF" w:themeFill="background1"/>
-            <w:vAlign w:val="center"/>
-          </w:tcPr>
-          <w:p>
-            <w:r>
-              <w:rPr>
-                <w:b/>
-                <w:bCs/>
-              </w:rPr>
-              <w:t>Cod. Patrimonial</w:t>
-            </w:r>
-          </w:p>
-        </w:tc>
-        <w:tc>
-          <w:tcPr>
-            <w:tcW w:w="1877" w:type="dxa"/>
-            <w:vAlign w:val="center"/>
-          </w:tcPr>
-          <w:p>
-            <w:r>
-              <w:t>{</w:t>
-            </w:r>
-            <w:proofErr w:type="spellStart"/>
-            <w:r>
-              <w:t>monitor_</w:t>
-            </w:r>
-            <w:r>
-              <w:t>code</w:t>
-            </w:r>
-            <w:proofErr w:type="spellEnd"/>
-            <w:r>
-              <w:t>}</w:t>
-            </w:r>
-          </w:p>
         </w:tc>
       </w:tr>
       <w:tr>
@@ -856,7 +2127,101 @@
         </w:trPr>
         <w:tc>
           <w:tcPr>
-            <w:tcW w:w="1721" w:type="dxa"/>
+            <w:tcW w:w="1839" w:type="dxa"/>
+            <w:gridSpan w:val="3"/>
+            <w:vMerge/>
+            <w:shd w:val="clear" w:color="auto" w:fill="D9D9D9" w:themeFill="background1" w:themeFillShade="D9"/>
+            <w:vAlign w:val="center"/>
+          </w:tcPr>
+          <w:p>
+            <w:pPr>
+              <w:rPr>
+                <w:b/>
+                <w:bCs/>
+              </w:rPr>
+            </w:pPr>
+          </w:p>
+        </w:tc>
+        <w:tc>
+          <w:tcPr>
+            <w:tcW w:w="1417" w:type="dxa"/>
+            <w:gridSpan w:val="2"/>
+            <w:vMerge/>
+            <w:vAlign w:val="center"/>
+          </w:tcPr>
+          <w:p/>
+        </w:tc>
+        <w:tc>
+          <w:tcPr>
+            <w:tcW w:w="1604" w:type="dxa"/>
+            <w:gridSpan w:val="2"/>
+            <w:vMerge/>
+            <w:shd w:val="clear" w:color="auto" w:fill="D9D9D9" w:themeFill="background1" w:themeFillShade="D9"/>
+            <w:vAlign w:val="center"/>
+          </w:tcPr>
+          <w:p>
+            <w:pPr>
+              <w:rPr>
+                <w:b/>
+                <w:bCs/>
+              </w:rPr>
+            </w:pPr>
+          </w:p>
+        </w:tc>
+        <w:tc>
+          <w:tcPr>
+            <w:tcW w:w="1802" w:type="dxa"/>
+            <w:gridSpan w:val="3"/>
+            <w:vMerge/>
+            <w:vAlign w:val="center"/>
+          </w:tcPr>
+          <w:p/>
+        </w:tc>
+        <w:tc>
+          <w:tcPr>
+            <w:tcW w:w="1975" w:type="dxa"/>
+            <w:gridSpan w:val="5"/>
+            <w:shd w:val="clear" w:color="auto" w:fill="FFFFFF" w:themeFill="background1"/>
+            <w:vAlign w:val="center"/>
+          </w:tcPr>
+          <w:p>
+            <w:r>
+              <w:rPr>
+                <w:b/>
+                <w:bCs/>
+              </w:rPr>
+              <w:t>Cod. Patrimonial</w:t>
+            </w:r>
+          </w:p>
+        </w:tc>
+        <w:tc>
+          <w:tcPr>
+            <w:tcW w:w="1816" w:type="dxa"/>
+            <w:vAlign w:val="center"/>
+          </w:tcPr>
+          <w:p>
+            <w:r>
+              <w:t>{</w:t>
+            </w:r>
+            <w:proofErr w:type="spellStart"/>
+            <w:r>
+              <w:t>bk_mon_code</w:t>
+            </w:r>
+            <w:proofErr w:type="spellEnd"/>
+            <w:r>
+              <w:t>}</w:t>
+            </w:r>
+          </w:p>
+        </w:tc>
+      </w:tr>
+      <w:tr>
+        <w:trPr>
+          <w:trHeight w:val="388"/>
+          <w:jc w:val="center"/>
+        </w:trPr>
+        <w:tc>
+          <w:tcPr>
+            <w:tcW w:w="1839" w:type="dxa"/>
             <w:gridSpan w:val="3"/>
             <w:vMerge w:val="restart"/>
             <w:shd w:val="clear" w:color="auto" w:fill="FFFFFF" w:themeFill="background1"/>
@@ -889,8 +2254,8 @@
         </w:tc>
         <w:tc>
           <w:tcPr>
-            <w:tcW w:w="4684" w:type="dxa"/>
-            <w:gridSpan w:val="11"/>
+            <w:tcW w:w="4823" w:type="dxa"/>
+            <w:gridSpan w:val="7"/>
             <w:vMerge w:val="restart"/>
             <w:vAlign w:val="center"/>
           </w:tcPr>
@@ -900,7 +2265,7 @@
             </w:r>
             <w:proofErr w:type="spellStart"/>
             <w:r>
-              <w:t>ram</w:t>
+              <w:t>bk_ram</w:t>
             </w:r>
             <w:proofErr w:type="spellEnd"/>
             <w:r>
@@ -910,8 +2275,8 @@
         </w:tc>
         <w:tc>
           <w:tcPr>
-            <w:tcW w:w="1882" w:type="dxa"/>
-            <w:gridSpan w:val="6"/>
+            <w:tcW w:w="1975" w:type="dxa"/>
+            <w:gridSpan w:val="5"/>
             <w:shd w:val="clear" w:color="auto" w:fill="FFFFFF" w:themeFill="background1"/>
             <w:vAlign w:val="center"/>
           </w:tcPr>
@@ -933,7 +2298,7 @@
         </w:tc>
         <w:tc>
           <w:tcPr>
-            <w:tcW w:w="1877" w:type="dxa"/>
+            <w:tcW w:w="1816" w:type="dxa"/>
             <w:vAlign w:val="center"/>
           </w:tcPr>
           <w:p>
@@ -942,7 +2307,7 @@
             </w:r>
             <w:proofErr w:type="spellStart"/>
             <w:r>
-              <w:t>monitor_serial</w:t>
+              <w:t>bk_mon_serial</w:t>
             </w:r>
             <w:proofErr w:type="spellEnd"/>
             <w:r>
@@ -953,12 +2318,12 @@
       </w:tr>
       <w:tr>
         <w:trPr>
-          <w:trHeight w:val="306"/>
+          <w:trHeight w:val="269"/>
           <w:jc w:val="center"/>
         </w:trPr>
         <w:tc>
           <w:tcPr>
-            <w:tcW w:w="1721" w:type="dxa"/>
+            <w:tcW w:w="1839" w:type="dxa"/>
             <w:gridSpan w:val="3"/>
             <w:vMerge/>
             <w:shd w:val="clear" w:color="auto" w:fill="FFFFFF" w:themeFill="background1"/>
@@ -968,8 +2333,8 @@
         </w:tc>
         <w:tc>
           <w:tcPr>
-            <w:tcW w:w="4684" w:type="dxa"/>
-            <w:gridSpan w:val="11"/>
+            <w:tcW w:w="4823" w:type="dxa"/>
+            <w:gridSpan w:val="7"/>
             <w:vMerge/>
             <w:vAlign w:val="center"/>
           </w:tcPr>
@@ -977,8 +2342,8 @@
         </w:tc>
         <w:tc>
           <w:tcPr>
-            <w:tcW w:w="1882" w:type="dxa"/>
-            <w:gridSpan w:val="6"/>
+            <w:tcW w:w="1975" w:type="dxa"/>
+            <w:gridSpan w:val="5"/>
             <w:vMerge w:val="restart"/>
             <w:shd w:val="clear" w:color="auto" w:fill="D9D9D9" w:themeFill="background1" w:themeFillShade="D9"/>
             <w:vAlign w:val="center"/>
@@ -1010,7 +2375,7 @@
         </w:tc>
         <w:tc>
           <w:tcPr>
-            <w:tcW w:w="1877" w:type="dxa"/>
+            <w:tcW w:w="1816" w:type="dxa"/>
             <w:vMerge w:val="restart"/>
             <w:vAlign w:val="center"/>
           </w:tcPr>
@@ -1020,7 +2385,7 @@
             </w:r>
             <w:proofErr w:type="spellStart"/>
             <w:r>
-              <w:t>keyboard_brand</w:t>
+              <w:t>bk_keyboard</w:t>
             </w:r>
             <w:proofErr w:type="spellEnd"/>
             <w:r>
@@ -1031,12 +2396,12 @@
       </w:tr>
       <w:tr>
         <w:trPr>
-          <w:trHeight w:val="276"/>
+          <w:trHeight w:val="269"/>
           <w:jc w:val="center"/>
         </w:trPr>
         <w:tc>
           <w:tcPr>
-            <w:tcW w:w="1721" w:type="dxa"/>
+            <w:tcW w:w="1839" w:type="dxa"/>
             <w:gridSpan w:val="3"/>
             <w:vMerge w:val="restart"/>
             <w:shd w:val="clear" w:color="auto" w:fill="D9D9D9" w:themeFill="background1" w:themeFillShade="D9"/>
@@ -1060,8 +2425,8 @@
         </w:tc>
         <w:tc>
           <w:tcPr>
-            <w:tcW w:w="1336" w:type="dxa"/>
-            <w:gridSpan w:val="4"/>
+            <w:tcW w:w="1417" w:type="dxa"/>
+            <w:gridSpan w:val="2"/>
             <w:vMerge w:val="restart"/>
             <w:shd w:val="clear" w:color="auto" w:fill="D9D9D9" w:themeFill="background1" w:themeFillShade="D9"/>
             <w:vAlign w:val="center"/>
@@ -1085,7 +2450,32 @@
         </w:tc>
         <w:tc>
           <w:tcPr>
-            <w:tcW w:w="1546" w:type="dxa"/>
+            <w:tcW w:w="1604" w:type="dxa"/>
+            <w:gridSpan w:val="2"/>
+            <w:vMerge w:val="restart"/>
+            <w:shd w:val="clear" w:color="auto" w:fill="D9D9D9" w:themeFill="background1" w:themeFillShade="D9"/>
+            <w:vAlign w:val="center"/>
+          </w:tcPr>
+          <w:p>
+            <w:pPr>
+              <w:jc w:val="center"/>
+              <w:rPr>
+                <w:b/>
+                <w:bCs/>
+              </w:rPr>
+            </w:pPr>
+            <w:r>
+              <w:rPr>
+                <w:b/>
+                <w:bCs/>
+              </w:rPr>
+              <w:t>Capacidad</w:t>
+            </w:r>
+          </w:p>
+        </w:tc>
+        <w:tc>
+          <w:tcPr>
+            <w:tcW w:w="1802" w:type="dxa"/>
             <w:gridSpan w:val="3"/>
             <w:vMerge w:val="restart"/>
             <w:shd w:val="clear" w:color="auto" w:fill="D9D9D9" w:themeFill="background1" w:themeFillShade="D9"/>
@@ -1093,30 +2483,7 @@
           </w:tcPr>
           <w:p>
             <w:pPr>
-              <w:rPr>
-                <w:b/>
-                <w:bCs/>
-              </w:rPr>
-            </w:pPr>
-            <w:r>
-              <w:rPr>
-                <w:b/>
-                <w:bCs/>
-              </w:rPr>
-              <w:t>Capacidad</w:t>
-            </w:r>
-          </w:p>
-        </w:tc>
-        <w:tc>
-          <w:tcPr>
-            <w:tcW w:w="1802" w:type="dxa"/>
-            <w:gridSpan w:val="4"/>
-            <w:vMerge w:val="restart"/>
-            <w:shd w:val="clear" w:color="auto" w:fill="D9D9D9" w:themeFill="background1" w:themeFillShade="D9"/>
-            <w:vAlign w:val="center"/>
-          </w:tcPr>
-          <w:p>
-            <w:pPr>
+              <w:jc w:val="center"/>
               <w:rPr>
                 <w:b/>
                 <w:bCs/>
@@ -1133,8 +2500,8 @@
         </w:tc>
         <w:tc>
           <w:tcPr>
-            <w:tcW w:w="1882" w:type="dxa"/>
-            <w:gridSpan w:val="6"/>
+            <w:tcW w:w="1975" w:type="dxa"/>
+            <w:gridSpan w:val="5"/>
             <w:vMerge/>
             <w:shd w:val="clear" w:color="auto" w:fill="D9D9D9" w:themeFill="background1" w:themeFillShade="D9"/>
             <w:vAlign w:val="center"/>
@@ -1143,617 +2510,11 @@
         </w:tc>
         <w:tc>
           <w:tcPr>
-            <w:tcW w:w="1877" w:type="dxa"/>
+            <w:tcW w:w="1816" w:type="dxa"/>
             <w:vMerge/>
             <w:vAlign w:val="center"/>
           </w:tcPr>
           <w:p/>
-        </w:tc>
-      </w:tr>
-      <w:tr>
-        <w:trPr>
-          <w:trHeight w:val="214"/>
-          <w:jc w:val="center"/>
-        </w:trPr>
-        <w:tc>
-          <w:tcPr>
-            <w:tcW w:w="1721" w:type="dxa"/>
-            <w:gridSpan w:val="3"/>
-            <w:vMerge/>
-            <w:shd w:val="clear" w:color="auto" w:fill="D9D9D9" w:themeFill="background1" w:themeFillShade="D9"/>
-            <w:vAlign w:val="center"/>
-          </w:tcPr>
-          <w:p>
-            <w:pPr>
-              <w:rPr>
-                <w:b/>
-                <w:bCs/>
-              </w:rPr>
-            </w:pPr>
-          </w:p>
-        </w:tc>
-        <w:tc>
-          <w:tcPr>
-            <w:tcW w:w="1336" w:type="dxa"/>
-            <w:gridSpan w:val="4"/>
-            <w:vMerge/>
-            <w:shd w:val="clear" w:color="auto" w:fill="D9D9D9" w:themeFill="background1" w:themeFillShade="D9"/>
-            <w:vAlign w:val="center"/>
-          </w:tcPr>
-          <w:p>
-            <w:pPr>
-              <w:jc w:val="center"/>
-              <w:rPr>
-                <w:b/>
-                <w:bCs/>
-              </w:rPr>
-            </w:pPr>
-          </w:p>
-        </w:tc>
-        <w:tc>
-          <w:tcPr>
-            <w:tcW w:w="1546" w:type="dxa"/>
-            <w:gridSpan w:val="3"/>
-            <w:vMerge/>
-            <w:shd w:val="clear" w:color="auto" w:fill="D9D9D9" w:themeFill="background1" w:themeFillShade="D9"/>
-            <w:vAlign w:val="center"/>
-          </w:tcPr>
-          <w:p>
-            <w:pPr>
-              <w:rPr>
-                <w:b/>
-                <w:bCs/>
-              </w:rPr>
-            </w:pPr>
-          </w:p>
-        </w:tc>
-        <w:tc>
-          <w:tcPr>
-            <w:tcW w:w="1802" w:type="dxa"/>
-            <w:gridSpan w:val="4"/>
-            <w:vMerge/>
-            <w:shd w:val="clear" w:color="auto" w:fill="D9D9D9" w:themeFill="background1" w:themeFillShade="D9"/>
-            <w:vAlign w:val="center"/>
-          </w:tcPr>
-          <w:p>
-            <w:pPr>
-              <w:rPr>
-                <w:b/>
-                <w:bCs/>
-              </w:rPr>
-            </w:pPr>
-          </w:p>
-        </w:tc>
-        <w:tc>
-          <w:tcPr>
-            <w:tcW w:w="1882" w:type="dxa"/>
-            <w:gridSpan w:val="6"/>
-            <w:shd w:val="clear" w:color="auto" w:fill="FFFFFF" w:themeFill="background1"/>
-            <w:vAlign w:val="center"/>
-          </w:tcPr>
-          <w:p>
-            <w:r>
-              <w:rPr>
-                <w:b/>
-                <w:bCs/>
-              </w:rPr>
-              <w:t>Cod. Patrimonial</w:t>
-            </w:r>
-          </w:p>
-        </w:tc>
-        <w:tc>
-          <w:tcPr>
-            <w:tcW w:w="1877" w:type="dxa"/>
-            <w:vAlign w:val="center"/>
-          </w:tcPr>
-          <w:p>
-            <w:r>
-              <w:t>{</w:t>
-            </w:r>
-            <w:proofErr w:type="spellStart"/>
-            <w:r>
-              <w:t>keyboard_</w:t>
-            </w:r>
-            <w:r>
-              <w:t>code</w:t>
-            </w:r>
-            <w:proofErr w:type="spellEnd"/>
-            <w:r>
-              <w:t>}</w:t>
-            </w:r>
-          </w:p>
-        </w:tc>
-      </w:tr>
-      <w:tr>
-        <w:trPr>
-          <w:trHeight w:val="478"/>
-          <w:jc w:val="center"/>
-        </w:trPr>
-        <w:tc>
-          <w:tcPr>
-            <w:tcW w:w="1721" w:type="dxa"/>
-            <w:gridSpan w:val="3"/>
-            <w:vMerge/>
-            <w:shd w:val="clear" w:color="auto" w:fill="D9D9D9" w:themeFill="background1" w:themeFillShade="D9"/>
-            <w:vAlign w:val="center"/>
-          </w:tcPr>
-          <w:p/>
-        </w:tc>
-        <w:tc>
-          <w:tcPr>
-            <w:tcW w:w="1336" w:type="dxa"/>
-            <w:gridSpan w:val="4"/>
-            <w:vAlign w:val="center"/>
-          </w:tcPr>
-          <w:p>
-            <w:r>
-              <w:t>{</w:t>
-            </w:r>
-            <w:proofErr w:type="spellStart"/>
-            <w:r>
-              <w:t>hdd_brand</w:t>
-            </w:r>
-            <w:proofErr w:type="spellEnd"/>
-            <w:r>
-              <w:t>}</w:t>
-            </w:r>
-          </w:p>
-        </w:tc>
-        <w:tc>
-          <w:tcPr>
-            <w:tcW w:w="1546" w:type="dxa"/>
-            <w:gridSpan w:val="3"/>
-            <w:vAlign w:val="center"/>
-          </w:tcPr>
-          <w:p>
-            <w:r>
-              <w:t>{</w:t>
-            </w:r>
-            <w:proofErr w:type="spellStart"/>
-            <w:r>
-              <w:t>hdd_capacity</w:t>
-            </w:r>
-            <w:proofErr w:type="spellEnd"/>
-            <w:r>
-              <w:t>}</w:t>
-            </w:r>
-          </w:p>
-        </w:tc>
-        <w:tc>
-          <w:tcPr>
-            <w:tcW w:w="1802" w:type="dxa"/>
-            <w:gridSpan w:val="4"/>
-            <w:vAlign w:val="center"/>
-          </w:tcPr>
-          <w:p>
-            <w:r>
-              <w:t>{</w:t>
-            </w:r>
-            <w:proofErr w:type="spellStart"/>
-            <w:r>
-              <w:t>hdd_technology</w:t>
-            </w:r>
-            <w:proofErr w:type="spellEnd"/>
-            <w:r>
-              <w:t>}</w:t>
-            </w:r>
-          </w:p>
-        </w:tc>
-        <w:tc>
-          <w:tcPr>
-            <w:tcW w:w="1882" w:type="dxa"/>
-            <w:gridSpan w:val="6"/>
-            <w:shd w:val="clear" w:color="auto" w:fill="FFFFFF" w:themeFill="background1"/>
-            <w:vAlign w:val="center"/>
-          </w:tcPr>
-          <w:p>
-            <w:pPr>
-              <w:rPr>
-                <w:b/>
-                <w:bCs/>
-              </w:rPr>
-            </w:pPr>
-            <w:r>
-              <w:rPr>
-                <w:b/>
-                <w:bCs/>
-              </w:rPr>
-              <w:t>Serial Teclado</w:t>
-            </w:r>
-          </w:p>
-        </w:tc>
-        <w:tc>
-          <w:tcPr>
-            <w:tcW w:w="1877" w:type="dxa"/>
-            <w:vAlign w:val="center"/>
-          </w:tcPr>
-          <w:p>
-            <w:r>
-              <w:t>{</w:t>
-            </w:r>
-            <w:proofErr w:type="spellStart"/>
-            <w:r>
-              <w:t>keyboard_serial</w:t>
-            </w:r>
-            <w:proofErr w:type="spellEnd"/>
-            <w:r>
-              <w:t>}</w:t>
-            </w:r>
-          </w:p>
-        </w:tc>
-      </w:tr>
-      <w:tr>
-        <w:trPr>
-          <w:trHeight w:val="782"/>
-          <w:jc w:val="center"/>
-        </w:trPr>
-        <w:tc>
-          <w:tcPr>
-            <w:tcW w:w="1721" w:type="dxa"/>
-            <w:gridSpan w:val="3"/>
-            <w:vMerge w:val="restart"/>
-            <w:shd w:val="clear" w:color="auto" w:fill="FFFFFF" w:themeFill="background1"/>
-            <w:vAlign w:val="center"/>
-          </w:tcPr>
-          <w:p>
-            <w:pPr>
-              <w:rPr>
-                <w:b/>
-                <w:bCs/>
-              </w:rPr>
-            </w:pPr>
-            <w:r>
-              <w:rPr>
-                <w:b/>
-                <w:bCs/>
-              </w:rPr>
-              <w:t>Sistema operativo:</w:t>
-            </w:r>
-          </w:p>
-        </w:tc>
-        <w:tc>
-          <w:tcPr>
-            <w:tcW w:w="4684" w:type="dxa"/>
-            <w:gridSpan w:val="11"/>
-            <w:vMerge w:val="restart"/>
-            <w:vAlign w:val="center"/>
-          </w:tcPr>
-          <w:p>
-            <w:r>
-              <w:t>{</w:t>
-            </w:r>
-            <w:r>
-              <w:t>os</w:t>
-            </w:r>
-            <w:r>
-              <w:t>}</w:t>
-            </w:r>
-          </w:p>
-        </w:tc>
-        <w:tc>
-          <w:tcPr>
-            <w:tcW w:w="1882" w:type="dxa"/>
-            <w:gridSpan w:val="6"/>
-            <w:shd w:val="clear" w:color="auto" w:fill="D9D9D9" w:themeFill="background1" w:themeFillShade="D9"/>
-            <w:vAlign w:val="center"/>
-          </w:tcPr>
-          <w:p>
-            <w:pPr>
-              <w:rPr>
-                <w:b/>
-                <w:bCs/>
-              </w:rPr>
-            </w:pPr>
-            <w:r>
-              <w:rPr>
-                <w:b/>
-                <w:bCs/>
-              </w:rPr>
-              <w:t>Marca y/o modelo</w:t>
-            </w:r>
-          </w:p>
-          <w:p>
-            <w:r>
-              <w:rPr>
-                <w:b/>
-                <w:bCs/>
-              </w:rPr>
-              <w:t>Mouse</w:t>
-            </w:r>
-          </w:p>
-        </w:tc>
-        <w:tc>
-          <w:tcPr>
-            <w:tcW w:w="1877" w:type="dxa"/>
-            <w:vAlign w:val="center"/>
-          </w:tcPr>
-          <w:p>
-            <w:r>
-              <w:t>{</w:t>
-            </w:r>
-            <w:proofErr w:type="spellStart"/>
-            <w:r>
-              <w:t>mouse_brand</w:t>
-            </w:r>
-            <w:proofErr w:type="spellEnd"/>
-            <w:r>
-              <w:t>}</w:t>
-            </w:r>
-          </w:p>
-        </w:tc>
-      </w:tr>
-      <w:tr>
-        <w:trPr>
-          <w:trHeight w:val="277"/>
-          <w:jc w:val="center"/>
-        </w:trPr>
-        <w:tc>
-          <w:tcPr>
-            <w:tcW w:w="1721" w:type="dxa"/>
-            <w:gridSpan w:val="3"/>
-            <w:vMerge/>
-            <w:shd w:val="clear" w:color="auto" w:fill="FFFFFF" w:themeFill="background1"/>
-            <w:vAlign w:val="center"/>
-          </w:tcPr>
-          <w:p>
-            <w:pPr>
-              <w:rPr>
-                <w:b/>
-                <w:bCs/>
-              </w:rPr>
-            </w:pPr>
-          </w:p>
-        </w:tc>
-        <w:tc>
-          <w:tcPr>
-            <w:tcW w:w="4684" w:type="dxa"/>
-            <w:gridSpan w:val="11"/>
-            <w:vMerge/>
-            <w:vAlign w:val="center"/>
-          </w:tcPr>
-          <w:p/>
-        </w:tc>
-        <w:tc>
-          <w:tcPr>
-            <w:tcW w:w="1882" w:type="dxa"/>
-            <w:gridSpan w:val="6"/>
-            <w:shd w:val="clear" w:color="auto" w:fill="FFFFFF" w:themeFill="background1"/>
-            <w:vAlign w:val="center"/>
-          </w:tcPr>
-          <w:p>
-            <w:pPr>
-              <w:rPr>
-                <w:b/>
-                <w:bCs/>
-              </w:rPr>
-            </w:pPr>
-            <w:r>
-              <w:rPr>
-                <w:b/>
-                <w:bCs/>
-              </w:rPr>
-              <w:t>Cod. Patrimonial</w:t>
-            </w:r>
-          </w:p>
-        </w:tc>
-        <w:tc>
-          <w:tcPr>
-            <w:tcW w:w="1877" w:type="dxa"/>
-            <w:vAlign w:val="center"/>
-          </w:tcPr>
-          <w:p>
-            <w:r>
-              <w:t>{</w:t>
-            </w:r>
-            <w:proofErr w:type="spellStart"/>
-            <w:r>
-              <w:t>mouse_</w:t>
-            </w:r>
-            <w:r>
-              <w:t>code</w:t>
-            </w:r>
-            <w:proofErr w:type="spellEnd"/>
-            <w:r>
-              <w:t>}</w:t>
-            </w:r>
-          </w:p>
-        </w:tc>
-      </w:tr>
-      <w:tr>
-        <w:trPr>
-          <w:trHeight w:val="354"/>
-          <w:jc w:val="center"/>
-        </w:trPr>
-        <w:tc>
-          <w:tcPr>
-            <w:tcW w:w="1721" w:type="dxa"/>
-            <w:gridSpan w:val="3"/>
-            <w:vMerge w:val="restart"/>
-            <w:shd w:val="clear" w:color="auto" w:fill="D9D9D9" w:themeFill="background1" w:themeFillShade="D9"/>
-            <w:vAlign w:val="center"/>
-          </w:tcPr>
-          <w:p>
-            <w:pPr>
-              <w:rPr>
-                <w:b/>
-                <w:bCs/>
-              </w:rPr>
-            </w:pPr>
-            <w:r>
-              <w:rPr>
-                <w:b/>
-                <w:bCs/>
-              </w:rPr>
-              <w:t>Observaciones</w:t>
-            </w:r>
-          </w:p>
-        </w:tc>
-        <w:tc>
-          <w:tcPr>
-            <w:tcW w:w="4684" w:type="dxa"/>
-            <w:gridSpan w:val="11"/>
-            <w:vMerge w:val="restart"/>
-            <w:vAlign w:val="center"/>
-          </w:tcPr>
-          <w:p>
-            <w:r>
-              <w:t>{</w:t>
-            </w:r>
-            <w:proofErr w:type="spellStart"/>
-            <w:r>
-              <w:t>observations</w:t>
-            </w:r>
-            <w:proofErr w:type="spellEnd"/>
-            <w:r>
-              <w:t>}</w:t>
-            </w:r>
-          </w:p>
-        </w:tc>
-        <w:tc>
-          <w:tcPr>
-            <w:tcW w:w="1882" w:type="dxa"/>
-            <w:gridSpan w:val="6"/>
-            <w:shd w:val="clear" w:color="auto" w:fill="FFFFFF" w:themeFill="background1"/>
-            <w:vAlign w:val="center"/>
-          </w:tcPr>
-          <w:p>
-            <w:pPr>
-              <w:rPr>
-                <w:b/>
-                <w:bCs/>
-              </w:rPr>
-            </w:pPr>
-            <w:r>
-              <w:rPr>
-                <w:b/>
-                <w:bCs/>
-              </w:rPr>
-              <w:t>Serial Mouse</w:t>
-            </w:r>
-          </w:p>
-        </w:tc>
-        <w:tc>
-          <w:tcPr>
-            <w:tcW w:w="1877" w:type="dxa"/>
-            <w:vAlign w:val="center"/>
-          </w:tcPr>
-          <w:p>
-            <w:r>
-              <w:t>{</w:t>
-            </w:r>
-            <w:proofErr w:type="spellStart"/>
-            <w:r>
-              <w:t>mouse_serial</w:t>
-            </w:r>
-            <w:proofErr w:type="spellEnd"/>
-            <w:r>
-              <w:t>}</w:t>
-            </w:r>
-          </w:p>
-        </w:tc>
-      </w:tr>
-      <w:tr>
-        <w:trPr>
-          <w:trHeight w:val="668"/>
-          <w:jc w:val="center"/>
-        </w:trPr>
-        <w:tc>
-          <w:tcPr>
-            <w:tcW w:w="1721" w:type="dxa"/>
-            <w:gridSpan w:val="3"/>
-            <w:vMerge/>
-            <w:shd w:val="clear" w:color="auto" w:fill="D9D9D9" w:themeFill="background1" w:themeFillShade="D9"/>
-            <w:vAlign w:val="center"/>
-          </w:tcPr>
-          <w:p/>
-        </w:tc>
-        <w:tc>
-          <w:tcPr>
-            <w:tcW w:w="4684" w:type="dxa"/>
-            <w:gridSpan w:val="11"/>
-            <w:vMerge/>
-            <w:vAlign w:val="center"/>
-          </w:tcPr>
-          <w:p/>
-        </w:tc>
-        <w:tc>
-          <w:tcPr>
-            <w:tcW w:w="1882" w:type="dxa"/>
-            <w:gridSpan w:val="6"/>
-            <w:shd w:val="clear" w:color="auto" w:fill="D9D9D9" w:themeFill="background1" w:themeFillShade="D9"/>
-            <w:vAlign w:val="center"/>
-          </w:tcPr>
-          <w:p>
-            <w:pPr>
-              <w:rPr>
-                <w:b/>
-                <w:bCs/>
-              </w:rPr>
-            </w:pPr>
-            <w:r>
-              <w:rPr>
-                <w:b/>
-                <w:bCs/>
-              </w:rPr>
-              <w:t>Otro</w:t>
-            </w:r>
-          </w:p>
-        </w:tc>
-        <w:tc>
-          <w:tcPr>
-            <w:tcW w:w="1877" w:type="dxa"/>
-            <w:vAlign w:val="center"/>
-          </w:tcPr>
-          <w:p>
-            <w:r>
-              <w:t>{</w:t>
-            </w:r>
-            <w:proofErr w:type="spellStart"/>
-            <w:r>
-              <w:t>other_peripheral</w:t>
-            </w:r>
-            <w:proofErr w:type="spellEnd"/>
-            <w:r>
-              <w:t>}</w:t>
-            </w:r>
-          </w:p>
-        </w:tc>
-      </w:tr>
-      <w:tr>
-        <w:trPr>
-          <w:trHeight w:val="321"/>
-          <w:jc w:val="center"/>
-        </w:trPr>
-        <w:tc>
-          <w:tcPr>
-            <w:tcW w:w="10164" w:type="dxa"/>
-            <w:gridSpan w:val="21"/>
-            <w:vAlign w:val="center"/>
-          </w:tcPr>
-          <w:p>
-            <w:pPr>
-              <w:pStyle w:val="Prrafodelista"/>
-              <w:numPr>
-                <w:ilvl w:val="0"/>
-                <w:numId w:val="1"/>
-              </w:numPr>
-              <w:rPr>
-                <w:b/>
-                <w:bCs/>
-                <w:sz w:val="24"/>
-                <w:szCs w:val="24"/>
-              </w:rPr>
-            </w:pPr>
-            <w:r>
-              <w:rPr>
-                <w:b/>
-                <w:bCs/>
-                <w:sz w:val="24"/>
-                <w:szCs w:val="24"/>
-              </w:rPr>
-              <w:t>PLAN DE ACCIÓN</w:t>
-            </w:r>
-          </w:p>
         </w:tc>
       </w:tr>
       <w:tr>
@@ -1763,30 +2524,92 @@
         </w:trPr>
         <w:tc>
           <w:tcPr>
-            <w:tcW w:w="1721" w:type="dxa"/>
+            <w:tcW w:w="1839" w:type="dxa"/>
             <w:gridSpan w:val="3"/>
-            <w:vAlign w:val="center"/>
-          </w:tcPr>
-          <w:p>
-            <w:pPr>
-              <w:rPr>
-                <w:b/>
-                <w:bCs/>
-              </w:rPr>
-            </w:pPr>
-            <w:r>
-              <w:rPr>
-                <w:b/>
-                <w:bCs/>
-              </w:rPr>
-              <w:t xml:space="preserve">Decisión tomada: </w:t>
-            </w:r>
-          </w:p>
-        </w:tc>
-        <w:tc>
-          <w:tcPr>
-            <w:tcW w:w="8443" w:type="dxa"/>
-            <w:gridSpan w:val="18"/>
+            <w:vMerge/>
+            <w:shd w:val="clear" w:color="auto" w:fill="D9D9D9" w:themeFill="background1" w:themeFillShade="D9"/>
+            <w:vAlign w:val="center"/>
+          </w:tcPr>
+          <w:p>
+            <w:pPr>
+              <w:rPr>
+                <w:b/>
+                <w:bCs/>
+              </w:rPr>
+            </w:pPr>
+          </w:p>
+        </w:tc>
+        <w:tc>
+          <w:tcPr>
+            <w:tcW w:w="1417" w:type="dxa"/>
+            <w:gridSpan w:val="2"/>
+            <w:vMerge/>
+            <w:shd w:val="clear" w:color="auto" w:fill="D9D9D9" w:themeFill="background1" w:themeFillShade="D9"/>
+            <w:vAlign w:val="center"/>
+          </w:tcPr>
+          <w:p>
+            <w:pPr>
+              <w:rPr>
+                <w:b/>
+                <w:bCs/>
+              </w:rPr>
+            </w:pPr>
+          </w:p>
+        </w:tc>
+        <w:tc>
+          <w:tcPr>
+            <w:tcW w:w="1604" w:type="dxa"/>
+            <w:gridSpan w:val="2"/>
+            <w:vMerge/>
+            <w:shd w:val="clear" w:color="auto" w:fill="D9D9D9" w:themeFill="background1" w:themeFillShade="D9"/>
+            <w:vAlign w:val="center"/>
+          </w:tcPr>
+          <w:p>
+            <w:pPr>
+              <w:rPr>
+                <w:b/>
+                <w:bCs/>
+              </w:rPr>
+            </w:pPr>
+          </w:p>
+        </w:tc>
+        <w:tc>
+          <w:tcPr>
+            <w:tcW w:w="1802" w:type="dxa"/>
+            <w:gridSpan w:val="3"/>
+            <w:vMerge/>
+            <w:shd w:val="clear" w:color="auto" w:fill="D9D9D9" w:themeFill="background1" w:themeFillShade="D9"/>
+            <w:vAlign w:val="center"/>
+          </w:tcPr>
+          <w:p>
+            <w:pPr>
+              <w:rPr>
+                <w:b/>
+                <w:bCs/>
+              </w:rPr>
+            </w:pPr>
+          </w:p>
+        </w:tc>
+        <w:tc>
+          <w:tcPr>
+            <w:tcW w:w="1975" w:type="dxa"/>
+            <w:gridSpan w:val="5"/>
+            <w:shd w:val="clear" w:color="auto" w:fill="FFFFFF" w:themeFill="background1"/>
+            <w:vAlign w:val="center"/>
+          </w:tcPr>
+          <w:p>
+            <w:r>
+              <w:rPr>
+                <w:b/>
+                <w:bCs/>
+              </w:rPr>
+              <w:t>Cod. Patrimonial</w:t>
+            </w:r>
+          </w:p>
+        </w:tc>
+        <w:tc>
+          <w:tcPr>
+            <w:tcW w:w="1816" w:type="dxa"/>
             <w:vAlign w:val="center"/>
           </w:tcPr>
           <w:p>
@@ -1795,7 +2618,7 @@
             </w:r>
             <w:proofErr w:type="spellStart"/>
             <w:r>
-              <w:t>action_plan</w:t>
+              <w:t>bk_key_code</w:t>
             </w:r>
             <w:proofErr w:type="spellEnd"/>
             <w:r>
@@ -1806,58 +2629,156 @@
       </w:tr>
       <w:tr>
         <w:trPr>
-          <w:trHeight w:val="254"/>
+          <w:trHeight w:val="422"/>
           <w:jc w:val="center"/>
         </w:trPr>
         <w:tc>
           <w:tcPr>
-            <w:tcW w:w="10164" w:type="dxa"/>
-            <w:gridSpan w:val="21"/>
-            <w:vAlign w:val="center"/>
-          </w:tcPr>
-          <w:p>
-            <w:r>
-              <w:rPr>
-                <w:b/>
-                <w:bCs/>
-              </w:rPr>
-              <w:t>Datos del Equipo de Reemplazo (solo si aplica)</w:t>
+            <w:tcW w:w="1839" w:type="dxa"/>
+            <w:gridSpan w:val="3"/>
+            <w:vMerge/>
+            <w:shd w:val="clear" w:color="auto" w:fill="D9D9D9" w:themeFill="background1" w:themeFillShade="D9"/>
+            <w:vAlign w:val="center"/>
+          </w:tcPr>
+          <w:p/>
+        </w:tc>
+        <w:tc>
+          <w:tcPr>
+            <w:tcW w:w="1417" w:type="dxa"/>
+            <w:gridSpan w:val="2"/>
+            <w:vAlign w:val="center"/>
+          </w:tcPr>
+          <w:p>
+            <w:r>
+              <w:t>{</w:t>
+            </w:r>
+            <w:proofErr w:type="spellStart"/>
+            <w:r>
+              <w:t>bk_hdbrand</w:t>
+            </w:r>
+            <w:proofErr w:type="spellEnd"/>
+            <w:r>
+              <w:t>}</w:t>
+            </w:r>
+          </w:p>
+        </w:tc>
+        <w:tc>
+          <w:tcPr>
+            <w:tcW w:w="1604" w:type="dxa"/>
+            <w:gridSpan w:val="2"/>
+            <w:vAlign w:val="center"/>
+          </w:tcPr>
+          <w:p>
+            <w:r>
+              <w:t>{</w:t>
+            </w:r>
+            <w:proofErr w:type="spellStart"/>
+            <w:r>
+              <w:t>bk_hdd_cap</w:t>
+            </w:r>
+            <w:proofErr w:type="spellEnd"/>
+            <w:r>
+              <w:t>}</w:t>
+            </w:r>
+          </w:p>
+        </w:tc>
+        <w:tc>
+          <w:tcPr>
+            <w:tcW w:w="1802" w:type="dxa"/>
+            <w:gridSpan w:val="3"/>
+            <w:vAlign w:val="center"/>
+          </w:tcPr>
+          <w:p>
+            <w:r>
+              <w:t>{</w:t>
+            </w:r>
+            <w:proofErr w:type="spellStart"/>
+            <w:r>
+              <w:t>bk_hdd_tech</w:t>
+            </w:r>
+            <w:proofErr w:type="spellEnd"/>
+            <w:r>
+              <w:t>}</w:t>
+            </w:r>
+          </w:p>
+        </w:tc>
+        <w:tc>
+          <w:tcPr>
+            <w:tcW w:w="1975" w:type="dxa"/>
+            <w:gridSpan w:val="5"/>
+            <w:shd w:val="clear" w:color="auto" w:fill="FFFFFF" w:themeFill="background1"/>
+            <w:vAlign w:val="center"/>
+          </w:tcPr>
+          <w:p>
+            <w:pPr>
+              <w:rPr>
+                <w:b/>
+                <w:bCs/>
+              </w:rPr>
+            </w:pPr>
+            <w:r>
+              <w:rPr>
+                <w:b/>
+                <w:bCs/>
+              </w:rPr>
+              <w:t>Serial Teclado</w:t>
+            </w:r>
+          </w:p>
+        </w:tc>
+        <w:tc>
+          <w:tcPr>
+            <w:tcW w:w="1816" w:type="dxa"/>
+            <w:vAlign w:val="center"/>
+          </w:tcPr>
+          <w:p>
+            <w:r>
+              <w:t>{</w:t>
+            </w:r>
+            <w:proofErr w:type="spellStart"/>
+            <w:r>
+              <w:t>bk_key_serial</w:t>
+            </w:r>
+            <w:proofErr w:type="spellEnd"/>
+            <w:r>
+              <w:t>}</w:t>
             </w:r>
           </w:p>
         </w:tc>
       </w:tr>
       <w:tr>
         <w:trPr>
-          <w:trHeight w:val="514"/>
+          <w:trHeight w:val="717"/>
           <w:jc w:val="center"/>
         </w:trPr>
         <w:tc>
           <w:tcPr>
-            <w:tcW w:w="1721" w:type="dxa"/>
+            <w:tcW w:w="1839" w:type="dxa"/>
             <w:gridSpan w:val="3"/>
-            <w:shd w:val="clear" w:color="auto" w:fill="D9D9D9" w:themeFill="background1" w:themeFillShade="D9"/>
-            <w:vAlign w:val="center"/>
-          </w:tcPr>
-          <w:p>
-            <w:pPr>
-              <w:rPr>
-                <w:b/>
-                <w:bCs/>
-              </w:rPr>
-            </w:pPr>
-            <w:r>
-              <w:rPr>
-                <w:b/>
-                <w:bCs/>
-              </w:rPr>
-              <w:t>Marca/Modelo</w:t>
-            </w:r>
-          </w:p>
-        </w:tc>
-        <w:tc>
-          <w:tcPr>
-            <w:tcW w:w="8443" w:type="dxa"/>
-            <w:gridSpan w:val="18"/>
+            <w:vMerge w:val="restart"/>
+            <w:shd w:val="clear" w:color="auto" w:fill="FFFFFF" w:themeFill="background1"/>
+            <w:vAlign w:val="center"/>
+          </w:tcPr>
+          <w:p>
+            <w:pPr>
+              <w:rPr>
+                <w:b/>
+                <w:bCs/>
+              </w:rPr>
+            </w:pPr>
+            <w:r>
+              <w:rPr>
+                <w:b/>
+                <w:bCs/>
+              </w:rPr>
+              <w:t>Observaciones</w:t>
+            </w:r>
+          </w:p>
+        </w:tc>
+        <w:tc>
+          <w:tcPr>
+            <w:tcW w:w="4823" w:type="dxa"/>
+            <w:gridSpan w:val="7"/>
+            <w:vMerge w:val="restart"/>
             <w:vAlign w:val="center"/>
           </w:tcPr>
           <w:p>
@@ -1866,7 +2787,58 @@
             </w:r>
             <w:proofErr w:type="spellStart"/>
             <w:r>
-              <w:t>replacement_brand</w:t>
+              <w:t>bk_obs</w:t>
+            </w:r>
+            <w:proofErr w:type="spellEnd"/>
+            <w:r>
+              <w:t>}</w:t>
+            </w:r>
+          </w:p>
+        </w:tc>
+        <w:tc>
+          <w:tcPr>
+            <w:tcW w:w="1975" w:type="dxa"/>
+            <w:gridSpan w:val="5"/>
+            <w:shd w:val="clear" w:color="auto" w:fill="D9D9D9" w:themeFill="background1" w:themeFillShade="D9"/>
+            <w:vAlign w:val="center"/>
+          </w:tcPr>
+          <w:p>
+            <w:pPr>
+              <w:rPr>
+                <w:b/>
+                <w:bCs/>
+              </w:rPr>
+            </w:pPr>
+            <w:r>
+              <w:rPr>
+                <w:b/>
+                <w:bCs/>
+              </w:rPr>
+              <w:t>Marca y/o modelo</w:t>
+            </w:r>
+          </w:p>
+          <w:p>
+            <w:r>
+              <w:rPr>
+                <w:b/>
+                <w:bCs/>
+              </w:rPr>
+              <w:t>Mouse</w:t>
+            </w:r>
+          </w:p>
+        </w:tc>
+        <w:tc>
+          <w:tcPr>
+            <w:tcW w:w="1816" w:type="dxa"/>
+            <w:vAlign w:val="center"/>
+          </w:tcPr>
+          <w:p>
+            <w:r>
+              <w:t>{</w:t>
+            </w:r>
+            <w:proofErr w:type="spellStart"/>
+            <w:r>
+              <w:t>bk_mouse</w:t>
             </w:r>
             <w:proofErr w:type="spellEnd"/>
             <w:r>
@@ -1877,13 +2849,14 @@
       </w:tr>
       <w:tr>
         <w:trPr>
-          <w:trHeight w:val="628"/>
+          <w:trHeight w:val="20"/>
           <w:jc w:val="center"/>
         </w:trPr>
         <w:tc>
           <w:tcPr>
-            <w:tcW w:w="1721" w:type="dxa"/>
+            <w:tcW w:w="1839" w:type="dxa"/>
             <w:gridSpan w:val="3"/>
+            <w:vMerge/>
             <w:shd w:val="clear" w:color="auto" w:fill="FFFFFF" w:themeFill="background1"/>
             <w:vAlign w:val="center"/>
           </w:tcPr>
@@ -1894,19 +2867,43 @@
                 <w:bCs/>
               </w:rPr>
             </w:pPr>
-            <w:r>
-              <w:rPr>
-                <w:b/>
-                <w:bCs/>
-              </w:rPr>
-              <w:t>Serie</w:t>
-            </w:r>
-          </w:p>
-        </w:tc>
-        <w:tc>
-          <w:tcPr>
-            <w:tcW w:w="3464" w:type="dxa"/>
-            <w:gridSpan w:val="9"/>
+          </w:p>
+        </w:tc>
+        <w:tc>
+          <w:tcPr>
+            <w:tcW w:w="4823" w:type="dxa"/>
+            <w:gridSpan w:val="7"/>
+            <w:vMerge/>
+            <w:vAlign w:val="center"/>
+          </w:tcPr>
+          <w:p/>
+        </w:tc>
+        <w:tc>
+          <w:tcPr>
+            <w:tcW w:w="1975" w:type="dxa"/>
+            <w:gridSpan w:val="5"/>
+            <w:shd w:val="clear" w:color="auto" w:fill="FFFFFF" w:themeFill="background1"/>
+            <w:vAlign w:val="center"/>
+          </w:tcPr>
+          <w:p>
+            <w:pPr>
+              <w:rPr>
+                <w:b/>
+                <w:bCs/>
+              </w:rPr>
+            </w:pPr>
+            <w:r>
+              <w:rPr>
+                <w:b/>
+                <w:bCs/>
+              </w:rPr>
+              <w:t>Cod. Patrimonial</w:t>
+            </w:r>
+          </w:p>
+        </w:tc>
+        <w:tc>
+          <w:tcPr>
+            <w:tcW w:w="1816" w:type="dxa"/>
             <w:vAlign w:val="center"/>
           </w:tcPr>
           <w:p>
@@ -1915,50 +2912,7 @@
             </w:r>
             <w:proofErr w:type="spellStart"/>
             <w:r>
-              <w:t>replacement_serial</w:t>
-            </w:r>
-            <w:proofErr w:type="spellEnd"/>
-            <w:r>
-              <w:t>}</w:t>
-            </w:r>
-          </w:p>
-        </w:tc>
-        <w:tc>
-          <w:tcPr>
-            <w:tcW w:w="2384" w:type="dxa"/>
-            <w:gridSpan w:val="6"/>
-            <w:shd w:val="clear" w:color="auto" w:fill="D9D9D9" w:themeFill="background1" w:themeFillShade="D9"/>
-            <w:vAlign w:val="center"/>
-          </w:tcPr>
-          <w:p>
-            <w:pPr>
-              <w:rPr>
-                <w:b/>
-                <w:bCs/>
-              </w:rPr>
-            </w:pPr>
-            <w:r>
-              <w:rPr>
-                <w:b/>
-                <w:bCs/>
-              </w:rPr>
-              <w:t>Cod. Patrimonial</w:t>
-            </w:r>
-          </w:p>
-        </w:tc>
-        <w:tc>
-          <w:tcPr>
-            <w:tcW w:w="2595" w:type="dxa"/>
-            <w:gridSpan w:val="3"/>
-            <w:vAlign w:val="center"/>
-          </w:tcPr>
-          <w:p>
-            <w:r>
-              <w:t>{</w:t>
-            </w:r>
-            <w:proofErr w:type="spellStart"/>
-            <w:r>
-              <w:t>replacement_asset_code</w:t>
+              <w:t>bk_mouse_code</w:t>
             </w:r>
             <w:proofErr w:type="spellEnd"/>
             <w:r>
@@ -1969,36 +2923,68 @@
       </w:tr>
       <w:tr>
         <w:trPr>
-          <w:trHeight w:val="1128"/>
+          <w:trHeight w:val="440"/>
           <w:jc w:val="center"/>
         </w:trPr>
         <w:tc>
           <w:tcPr>
-            <w:tcW w:w="1721" w:type="dxa"/>
+            <w:tcW w:w="1839" w:type="dxa"/>
             <w:gridSpan w:val="3"/>
-            <w:shd w:val="clear" w:color="auto" w:fill="D9D9D9" w:themeFill="background1" w:themeFillShade="D9"/>
-            <w:vAlign w:val="center"/>
-          </w:tcPr>
-          <w:p>
-            <w:pPr>
-              <w:rPr>
-                <w:b/>
-                <w:bCs/>
-              </w:rPr>
-            </w:pPr>
-            <w:r>
-              <w:rPr>
-                <w:b/>
-                <w:bCs/>
-              </w:rPr>
-              <w:t>Especificaciones</w:t>
-            </w:r>
-          </w:p>
-        </w:tc>
-        <w:tc>
-          <w:tcPr>
-            <w:tcW w:w="8443" w:type="dxa"/>
-            <w:gridSpan w:val="18"/>
+            <w:vMerge/>
+            <w:shd w:val="clear" w:color="auto" w:fill="D9D9D9" w:themeFill="background1" w:themeFillShade="D9"/>
+            <w:vAlign w:val="center"/>
+          </w:tcPr>
+          <w:p>
+            <w:pPr>
+              <w:rPr>
+                <w:b/>
+                <w:bCs/>
+              </w:rPr>
+            </w:pPr>
+          </w:p>
+        </w:tc>
+        <w:tc>
+          <w:tcPr>
+            <w:tcW w:w="4823" w:type="dxa"/>
+            <w:gridSpan w:val="7"/>
+            <w:vMerge/>
+            <w:vAlign w:val="center"/>
+          </w:tcPr>
+          <w:p/>
+        </w:tc>
+        <w:tc>
+          <w:tcPr>
+            <w:tcW w:w="1975" w:type="dxa"/>
+            <w:gridSpan w:val="5"/>
+            <w:shd w:val="clear" w:color="auto" w:fill="FFFFFF" w:themeFill="background1"/>
+            <w:vAlign w:val="center"/>
+          </w:tcPr>
+          <w:p>
+            <w:pPr>
+              <w:rPr>
+                <w:b/>
+                <w:bCs/>
+              </w:rPr>
+            </w:pPr>
+            <w:r>
+              <w:rPr>
+                <w:b/>
+                <w:bCs/>
+              </w:rPr>
+              <w:t xml:space="preserve">Serial </w:t>
+            </w:r>
+            <w:r>
+              <w:rPr>
+                <w:b/>
+                <w:bCs/>
+              </w:rPr>
+              <w:t>Mouse</w:t>
+            </w:r>
+          </w:p>
+        </w:tc>
+        <w:tc>
+          <w:tcPr>
+            <w:tcW w:w="1816" w:type="dxa"/>
             <w:vAlign w:val="center"/>
           </w:tcPr>
           <w:p>
@@ -2007,7 +2993,7 @@
             </w:r>
             <w:proofErr w:type="spellStart"/>
             <w:r>
-              <w:t>replacement_specs</w:t>
+              <w:t>bk_mouse_serial</w:t>
             </w:r>
             <w:proofErr w:type="spellEnd"/>
             <w:r>
@@ -2018,13 +3004,13 @@
       </w:tr>
       <w:tr>
         <w:trPr>
-          <w:trHeight w:val="334"/>
+          <w:trHeight w:val="20"/>
           <w:jc w:val="center"/>
         </w:trPr>
         <w:tc>
           <w:tcPr>
-            <w:tcW w:w="10164" w:type="dxa"/>
-            <w:gridSpan w:val="21"/>
+            <w:tcW w:w="10453" w:type="dxa"/>
+            <w:gridSpan w:val="16"/>
             <w:vAlign w:val="center"/>
           </w:tcPr>
           <w:p>
@@ -2051,12 +3037,12 @@
       </w:tr>
       <w:tr>
         <w:trPr>
-          <w:trHeight w:val="449"/>
+          <w:trHeight w:val="492"/>
           <w:jc w:val="center"/>
         </w:trPr>
         <w:tc>
           <w:tcPr>
-            <w:tcW w:w="2177" w:type="dxa"/>
+            <w:tcW w:w="2406" w:type="dxa"/>
             <w:gridSpan w:val="4"/>
             <w:shd w:val="clear" w:color="auto" w:fill="D9D9D9" w:themeFill="background1" w:themeFillShade="D9"/>
             <w:vAlign w:val="center"/>
@@ -2079,8 +3065,8 @@
         </w:tc>
         <w:tc>
           <w:tcPr>
-            <w:tcW w:w="7987" w:type="dxa"/>
-            <w:gridSpan w:val="17"/>
+            <w:tcW w:w="8047" w:type="dxa"/>
+            <w:gridSpan w:val="12"/>
             <w:vAlign w:val="center"/>
           </w:tcPr>
           <w:p>
@@ -2106,12 +3092,12 @@
       </w:tr>
       <w:tr>
         <w:trPr>
-          <w:trHeight w:val="174"/>
+          <w:trHeight w:val="20"/>
           <w:jc w:val="center"/>
         </w:trPr>
         <w:tc>
           <w:tcPr>
-            <w:tcW w:w="871" w:type="dxa"/>
+            <w:tcW w:w="989" w:type="dxa"/>
             <w:vMerge w:val="restart"/>
             <w:shd w:val="clear" w:color="auto" w:fill="D9D9D9" w:themeFill="background1" w:themeFillShade="D9"/>
             <w:vAlign w:val="center"/>
@@ -2134,8 +3120,8 @@
         </w:tc>
         <w:tc>
           <w:tcPr>
-            <w:tcW w:w="3524" w:type="dxa"/>
-            <w:gridSpan w:val="8"/>
+            <w:tcW w:w="3663" w:type="dxa"/>
+            <w:gridSpan w:val="5"/>
             <w:vMerge w:val="restart"/>
             <w:vAlign w:val="center"/>
           </w:tcPr>
@@ -2143,8 +3129,8 @@
         </w:tc>
         <w:tc>
           <w:tcPr>
-            <w:tcW w:w="5769" w:type="dxa"/>
-            <w:gridSpan w:val="12"/>
+            <w:tcW w:w="5801" w:type="dxa"/>
+            <w:gridSpan w:val="10"/>
             <w:vAlign w:val="center"/>
           </w:tcPr>
           <w:p>
@@ -2166,12 +3152,12 @@
       </w:tr>
       <w:tr>
         <w:trPr>
-          <w:trHeight w:val="1569"/>
+          <w:trHeight w:val="1350"/>
           <w:jc w:val="center"/>
         </w:trPr>
         <w:tc>
           <w:tcPr>
-            <w:tcW w:w="871" w:type="dxa"/>
+            <w:tcW w:w="989" w:type="dxa"/>
             <w:vMerge/>
             <w:shd w:val="clear" w:color="auto" w:fill="D9D9D9" w:themeFill="background1" w:themeFillShade="D9"/>
             <w:vAlign w:val="center"/>
@@ -2180,8 +3166,8 @@
         </w:tc>
         <w:tc>
           <w:tcPr>
-            <w:tcW w:w="3524" w:type="dxa"/>
-            <w:gridSpan w:val="8"/>
+            <w:tcW w:w="3663" w:type="dxa"/>
+            <w:gridSpan w:val="5"/>
             <w:vMerge/>
             <w:vAlign w:val="center"/>
           </w:tcPr>
@@ -2190,13 +3176,12 @@
         <w:tc>
           <w:tcPr>
             <w:tcW w:w="1426" w:type="dxa"/>
-            <w:gridSpan w:val="4"/>
-            <w:shd w:val="clear" w:color="auto" w:fill="D9D9D9" w:themeFill="background1" w:themeFillShade="D9"/>
-            <w:vAlign w:val="center"/>
-          </w:tcPr>
-          <w:p>
-            <w:pPr>
-              <w:jc w:val="both"/>
+            <w:gridSpan w:val="3"/>
+            <w:shd w:val="clear" w:color="auto" w:fill="D9D9D9" w:themeFill="background1" w:themeFillShade="D9"/>
+            <w:vAlign w:val="center"/>
+          </w:tcPr>
+          <w:p>
+            <w:pPr>
               <w:rPr>
                 <w:b/>
                 <w:bCs/>
@@ -2213,8 +3198,8 @@
         </w:tc>
         <w:tc>
           <w:tcPr>
-            <w:tcW w:w="4343" w:type="dxa"/>
-            <w:gridSpan w:val="8"/>
+            <w:tcW w:w="4375" w:type="dxa"/>
+            <w:gridSpan w:val="7"/>
             <w:vAlign w:val="center"/>
           </w:tcPr>
           <w:p/>
@@ -2222,12 +3207,12 @@
       </w:tr>
       <w:tr>
         <w:trPr>
-          <w:trHeight w:val="174"/>
+          <w:trHeight w:val="20"/>
           <w:jc w:val="center"/>
         </w:trPr>
         <w:tc>
           <w:tcPr>
-            <w:tcW w:w="871" w:type="dxa"/>
+            <w:tcW w:w="989" w:type="dxa"/>
             <w:vMerge/>
             <w:shd w:val="clear" w:color="auto" w:fill="D9D9D9" w:themeFill="background1" w:themeFillShade="D9"/>
             <w:vAlign w:val="center"/>
@@ -2236,8 +3221,8 @@
         </w:tc>
         <w:tc>
           <w:tcPr>
-            <w:tcW w:w="3524" w:type="dxa"/>
-            <w:gridSpan w:val="8"/>
+            <w:tcW w:w="3663" w:type="dxa"/>
+            <w:gridSpan w:val="5"/>
             <w:vMerge/>
             <w:vAlign w:val="center"/>
           </w:tcPr>
@@ -2246,7 +3231,7 @@
         <w:tc>
           <w:tcPr>
             <w:tcW w:w="1426" w:type="dxa"/>
-            <w:gridSpan w:val="4"/>
+            <w:gridSpan w:val="3"/>
             <w:vAlign w:val="center"/>
           </w:tcPr>
           <w:p>
@@ -2267,8 +3252,8 @@
         </w:tc>
         <w:tc>
           <w:tcPr>
-            <w:tcW w:w="4343" w:type="dxa"/>
-            <w:gridSpan w:val="8"/>
+            <w:tcW w:w="4375" w:type="dxa"/>
+            <w:gridSpan w:val="7"/>
             <w:vAlign w:val="center"/>
           </w:tcPr>
           <w:p/>
@@ -2427,8 +3412,100 @@
       </w:pPr>
     </w:lvl>
   </w:abstractNum>
+  <w:abstractNum w:abstractNumId="1" w15:restartNumberingAfterBreak="0">
+    <w:nsid w:val="57900847"/>
+    <w:multiLevelType w:val="hybridMultilevel"/>
+    <w:tmpl w:val="2F4C0184"/>
+    <w:lvl w:ilvl="0" w:tplc="FFFFFFFF">
+      <w:start w:val="1"/>
+      <w:numFmt w:val="decimal"/>
+      <w:lvlText w:val="%1."/>
+      <w:lvlJc w:val="left"/>
+      <w:pPr>
+        <w:ind w:left="720" w:hanging="360"/>
+      </w:pPr>
+      <w:rPr>
+        <w:rFonts w:hint="default"/>
+      </w:rPr>
+    </w:lvl>
+    <w:lvl w:ilvl="1" w:tplc="FFFFFFFF" w:tentative="1">
+      <w:start w:val="1"/>
+      <w:numFmt w:val="lowerLetter"/>
+      <w:lvlText w:val="%2."/>
+      <w:lvlJc w:val="left"/>
+      <w:pPr>
+        <w:ind w:left="1440" w:hanging="360"/>
+      </w:pPr>
+    </w:lvl>
+    <w:lvl w:ilvl="2" w:tplc="FFFFFFFF" w:tentative="1">
+      <w:start w:val="1"/>
+      <w:numFmt w:val="lowerRoman"/>
+      <w:lvlText w:val="%3."/>
+      <w:lvlJc w:val="right"/>
+      <w:pPr>
+        <w:ind w:left="2160" w:hanging="180"/>
+      </w:pPr>
+    </w:lvl>
+    <w:lvl w:ilvl="3" w:tplc="FFFFFFFF" w:tentative="1">
+      <w:start w:val="1"/>
+      <w:numFmt w:val="decimal"/>
+      <w:lvlText w:val="%4."/>
+      <w:lvlJc w:val="left"/>
+      <w:pPr>
+        <w:ind w:left="2880" w:hanging="360"/>
+      </w:pPr>
+    </w:lvl>
+    <w:lvl w:ilvl="4" w:tplc="FFFFFFFF" w:tentative="1">
+      <w:start w:val="1"/>
+      <w:numFmt w:val="lowerLetter"/>
+      <w:lvlText w:val="%5."/>
+      <w:lvlJc w:val="left"/>
+      <w:pPr>
+        <w:ind w:left="3600" w:hanging="360"/>
+      </w:pPr>
+    </w:lvl>
+    <w:lvl w:ilvl="5" w:tplc="FFFFFFFF" w:tentative="1">
+      <w:start w:val="1"/>
+      <w:numFmt w:val="lowerRoman"/>
+      <w:lvlText w:val="%6."/>
+      <w:lvlJc w:val="right"/>
+      <w:pPr>
+        <w:ind w:left="4320" w:hanging="180"/>
+      </w:pPr>
+    </w:lvl>
+    <w:lvl w:ilvl="6" w:tplc="FFFFFFFF" w:tentative="1">
+      <w:start w:val="1"/>
+      <w:numFmt w:val="decimal"/>
+      <w:lvlText w:val="%7."/>
+      <w:lvlJc w:val="left"/>
+      <w:pPr>
+        <w:ind w:left="5040" w:hanging="360"/>
+      </w:pPr>
+    </w:lvl>
+    <w:lvl w:ilvl="7" w:tplc="FFFFFFFF" w:tentative="1">
+      <w:start w:val="1"/>
+      <w:numFmt w:val="lowerLetter"/>
+      <w:lvlText w:val="%8."/>
+      <w:lvlJc w:val="left"/>
+      <w:pPr>
+        <w:ind w:left="5760" w:hanging="360"/>
+      </w:pPr>
+    </w:lvl>
+    <w:lvl w:ilvl="8" w:tplc="FFFFFFFF" w:tentative="1">
+      <w:start w:val="1"/>
+      <w:numFmt w:val="lowerRoman"/>
+      <w:lvlText w:val="%9."/>
+      <w:lvlJc w:val="right"/>
+      <w:pPr>
+        <w:ind w:left="6480" w:hanging="180"/>
+      </w:pPr>
+    </w:lvl>
+  </w:abstractNum>
   <w:num w:numId="1" w16cid:durableId="1864322056">
     <w:abstractNumId w:val="0"/>
+  </w:num>
+  <w:num w:numId="2" w16cid:durableId="985283164">
+    <w:abstractNumId w:val="1"/>
   </w:num>
 </w:numbering>
 </file>

</xml_diff>